<commit_message>
updates for rory to check
</commit_message>
<xml_diff>
--- a/website/regression-reporting-example.docx
+++ b/website/regression-reporting-example.docx
@@ -228,13 +228,14 @@
         <w:tblLook w:val="04A0" w:firstRow="1" w:lastRow="0" w:firstColumn="1" w:lastColumn="0" w:noHBand="0" w:noVBand="1"/>
       </w:tblPr>
       <w:tblGrid>
-        <w:gridCol w:w="5103"/>
-        <w:gridCol w:w="3913"/>
+        <w:gridCol w:w="3686"/>
+        <w:gridCol w:w="4961"/>
+        <w:gridCol w:w="379"/>
       </w:tblGrid>
       <w:tr>
         <w:tc>
           <w:tcPr>
-            <w:tcW w:w="5103" w:type="dxa"/>
+            <w:tcW w:w="3686" w:type="dxa"/>
           </w:tcPr>
           <w:p>
             <w:pPr>
@@ -253,7 +254,23 @@
         </w:tc>
         <w:tc>
           <w:tcPr>
-            <w:tcW w:w="3913" w:type="dxa"/>
+            <w:tcW w:w="4961" w:type="dxa"/>
+          </w:tcPr>
+          <w:p>
+            <w:pPr>
+              <w:spacing w:after="120"/>
+              <w:rPr>
+                <w:rFonts w:asciiTheme="majorHAnsi" w:hAnsiTheme="majorHAnsi" w:cstheme="majorHAnsi"/>
+                <w:color w:val="000000"/>
+                <w:sz w:val="20"/>
+                <w:szCs w:val="20"/>
+              </w:rPr>
+            </w:pPr>
+          </w:p>
+        </w:tc>
+        <w:tc>
+          <w:tcPr>
+            <w:tcW w:w="379" w:type="dxa"/>
           </w:tcPr>
           <w:p>
             <w:pPr>
@@ -269,9 +286,12 @@
         </w:tc>
       </w:tr>
       <w:tr>
-        <w:tc>
-          <w:tcPr>
-            <w:tcW w:w="5103" w:type="dxa"/>
+        <w:trPr>
+          <w:trHeight w:val="1200"/>
+        </w:trPr>
+        <w:tc>
+          <w:tcPr>
+            <w:tcW w:w="3686" w:type="dxa"/>
           </w:tcPr>
           <w:p>
             <w:pPr>
@@ -284,18 +304,56 @@
               <w:rPr>
                 <w:rFonts w:ascii="Times" w:hAnsi="Times"/>
               </w:rPr>
-              <w:t>[…]</w:t>
-            </w:r>
-          </w:p>
-        </w:tc>
-        <w:tc>
-          <w:tcPr>
-            <w:tcW w:w="3913" w:type="dxa"/>
-          </w:tcPr>
+              <w:t>Achieving well in higher education is important to students</w:t>
+            </w:r>
+            <w:r>
+              <w:rPr>
+                <w:rFonts w:ascii="Times" w:hAnsi="Times"/>
+              </w:rPr>
+              <w:t>, and university lecturers are concerned to provide the best possible advice to their tutees</w:t>
+            </w:r>
+            <w:r>
+              <w:rPr>
+                <w:rFonts w:ascii="Times" w:hAnsi="Times"/>
+              </w:rPr>
+              <w:t xml:space="preserve">. </w:t>
+            </w:r>
+          </w:p>
           <w:p>
             <w:pPr>
               <w:spacing w:after="120"/>
               <w:rPr>
+                <w:rFonts w:ascii="Times" w:hAnsi="Times"/>
+              </w:rPr>
+            </w:pPr>
+            <w:r>
+              <w:rPr>
+                <w:rFonts w:ascii="Times" w:hAnsi="Times"/>
+              </w:rPr>
+              <w:t xml:space="preserve">Previous surveys of students have found correlations between number of hours worked and student attainment (Bloggs, 2020). However earlier work had provided evidence that students who worked consistently across over the entire academic year performed better than students who massed their practice in the weeks before assessments </w:t>
+            </w:r>
+            <w:r>
+              <w:rPr>
+                <w:rFonts w:ascii="Times" w:hAnsi="Times"/>
+              </w:rPr>
+              <w:t>(Jones, 2010</w:t>
+            </w:r>
+            <w:r>
+              <w:rPr>
+                <w:rFonts w:ascii="Times" w:hAnsi="Times"/>
+              </w:rPr>
+              <w:t>).</w:t>
+            </w:r>
+          </w:p>
+        </w:tc>
+        <w:tc>
+          <w:tcPr>
+            <w:tcW w:w="4961" w:type="dxa"/>
+          </w:tcPr>
+          <w:p>
+            <w:pPr>
+              <w:spacing w:after="120"/>
+              <w:rPr>
                 <w:rFonts w:asciiTheme="majorHAnsi" w:hAnsiTheme="majorHAnsi" w:cstheme="majorHAnsi"/>
                 <w:color w:val="000000"/>
                 <w:sz w:val="20"/>
@@ -320,13 +378,29 @@
               </w:rPr>
               <w:t>. It usually has an inverted pyramid structure in which the opening is a very broad description of the domain or problem; each paragraph examines the existing literature, narrowing things down so that the final paragraph of the introduction …</w:t>
             </w:r>
+          </w:p>
+        </w:tc>
+        <w:tc>
+          <w:tcPr>
+            <w:tcW w:w="379" w:type="dxa"/>
+          </w:tcPr>
+          <w:p>
+            <w:pPr>
+              <w:spacing w:after="120"/>
+              <w:rPr>
+                <w:rFonts w:asciiTheme="majorHAnsi" w:hAnsiTheme="majorHAnsi" w:cstheme="majorHAnsi"/>
+                <w:color w:val="000000"/>
+                <w:sz w:val="20"/>
+                <w:szCs w:val="20"/>
+              </w:rPr>
+            </w:pPr>
           </w:p>
         </w:tc>
       </w:tr>
       <w:tr>
         <w:tc>
           <w:tcPr>
-            <w:tcW w:w="5103" w:type="dxa"/>
+            <w:tcW w:w="3686" w:type="dxa"/>
           </w:tcPr>
           <w:p>
             <w:pPr>
@@ -339,13 +413,13 @@
               <w:rPr>
                 <w:rFonts w:ascii="Times" w:hAnsi="Times"/>
               </w:rPr>
-              <w:t xml:space="preserve">We predict that both car weight and the number of cylinders will be independent predictors of fuel economy. </w:t>
-            </w:r>
-          </w:p>
-        </w:tc>
-        <w:tc>
-          <w:tcPr>
-            <w:tcW w:w="3913" w:type="dxa"/>
+              <w:t xml:space="preserve">Because students who work consistently may also accrue a greater number of hours, this study aims to disambiguate the effects of study duration and consistency. </w:t>
+            </w:r>
+          </w:p>
+        </w:tc>
+        <w:tc>
+          <w:tcPr>
+            <w:tcW w:w="4961" w:type="dxa"/>
           </w:tcPr>
           <w:p>
             <w:pPr>
@@ -364,7 +438,25 @@
                 <w:sz w:val="20"/>
                 <w:szCs w:val="20"/>
               </w:rPr>
-              <w:t xml:space="preserve">The final paragraph identifies something that we </w:t>
+              <w:t xml:space="preserve">The final paragraph </w:t>
+            </w:r>
+            <w:r>
+              <w:rPr>
+                <w:rFonts w:asciiTheme="majorHAnsi" w:hAnsiTheme="majorHAnsi" w:cstheme="majorHAnsi"/>
+                <w:color w:val="000000"/>
+                <w:sz w:val="20"/>
+                <w:szCs w:val="20"/>
+              </w:rPr>
+              <w:t xml:space="preserve">of the introduction </w:t>
+            </w:r>
+            <w:r>
+              <w:rPr>
+                <w:rFonts w:asciiTheme="majorHAnsi" w:hAnsiTheme="majorHAnsi" w:cstheme="majorHAnsi"/>
+                <w:color w:val="000000"/>
+                <w:sz w:val="20"/>
+                <w:szCs w:val="20"/>
+              </w:rPr>
+              <w:t xml:space="preserve">identifies something that we </w:t>
             </w:r>
             <w:r>
               <w:rPr>
@@ -395,16 +487,164 @@
                 <w:sz w:val="20"/>
                 <w:szCs w:val="20"/>
               </w:rPr>
-              <w:t>the answer to and need to collect more data on. It</w:t>
-            </w:r>
-            <w:r>
-              <w:rPr>
-                <w:rFonts w:asciiTheme="majorHAnsi" w:hAnsiTheme="majorHAnsi" w:cstheme="majorHAnsi"/>
-                <w:color w:val="000000"/>
-                <w:sz w:val="20"/>
-                <w:szCs w:val="20"/>
-              </w:rPr>
-              <w:t xml:space="preserve"> makes </w:t>
+              <w:t xml:space="preserve">the answer to and need to collect more data on. </w:t>
+            </w:r>
+            <w:r>
+              <w:rPr>
+                <w:rFonts w:asciiTheme="majorHAnsi" w:hAnsiTheme="majorHAnsi" w:cstheme="majorHAnsi"/>
+                <w:color w:val="000000"/>
+                <w:sz w:val="20"/>
+                <w:szCs w:val="20"/>
+              </w:rPr>
+              <w:t xml:space="preserve">This </w:t>
+            </w:r>
+            <w:r>
+              <w:rPr>
+                <w:rFonts w:asciiTheme="majorHAnsi" w:hAnsiTheme="majorHAnsi" w:cstheme="majorHAnsi"/>
+                <w:color w:val="000000"/>
+                <w:sz w:val="20"/>
+                <w:szCs w:val="20"/>
+              </w:rPr>
+              <w:t xml:space="preserve">motivates running the study </w:t>
+            </w:r>
+            <w:r>
+              <w:rPr>
+                <w:rFonts w:asciiTheme="majorHAnsi" w:hAnsiTheme="majorHAnsi" w:cstheme="majorHAnsi"/>
+                <w:color w:val="000000"/>
+                <w:sz w:val="20"/>
+                <w:szCs w:val="20"/>
+              </w:rPr>
+              <w:t>described in the methods.</w:t>
+            </w:r>
+          </w:p>
+        </w:tc>
+        <w:tc>
+          <w:tcPr>
+            <w:tcW w:w="379" w:type="dxa"/>
+          </w:tcPr>
+          <w:p>
+            <w:pPr>
+              <w:spacing w:after="120"/>
+              <w:rPr>
+                <w:rFonts w:asciiTheme="majorHAnsi" w:hAnsiTheme="majorHAnsi" w:cstheme="majorHAnsi"/>
+                <w:color w:val="000000"/>
+                <w:sz w:val="20"/>
+                <w:szCs w:val="20"/>
+              </w:rPr>
+            </w:pPr>
+            <w:r>
+              <w:rPr>
+                <w:rFonts w:asciiTheme="majorHAnsi" w:hAnsiTheme="majorHAnsi" w:cstheme="majorHAnsi"/>
+                <w:color w:val="000000"/>
+                <w:sz w:val="20"/>
+                <w:szCs w:val="20"/>
+              </w:rPr>
+              <w:t>1</w:t>
+            </w:r>
+          </w:p>
+        </w:tc>
+      </w:tr>
+      <w:tr>
+        <w:tc>
+          <w:tcPr>
+            <w:tcW w:w="3686" w:type="dxa"/>
+          </w:tcPr>
+          <w:p>
+            <w:pPr>
+              <w:spacing w:after="120"/>
+              <w:rPr>
+                <w:rFonts w:ascii="Times" w:hAnsi="Times"/>
+              </w:rPr>
+            </w:pPr>
+            <w:r>
+              <w:rPr>
+                <w:rFonts w:ascii="Times" w:hAnsi="Times"/>
+              </w:rPr>
+              <w:t xml:space="preserve">We predict that both </w:t>
+            </w:r>
+            <w:r>
+              <w:rPr>
+                <w:rFonts w:ascii="Times" w:hAnsi="Times"/>
+              </w:rPr>
+              <w:t xml:space="preserve">total hours </w:t>
+            </w:r>
+            <w:proofErr w:type="gramStart"/>
+            <w:r>
+              <w:rPr>
+                <w:rFonts w:ascii="Times" w:hAnsi="Times"/>
+              </w:rPr>
+              <w:t>studied</w:t>
+            </w:r>
+            <w:proofErr w:type="gramEnd"/>
+            <w:r>
+              <w:rPr>
+                <w:rFonts w:ascii="Times" w:hAnsi="Times"/>
+              </w:rPr>
+              <w:t xml:space="preserve"> </w:t>
+            </w:r>
+            <w:r>
+              <w:rPr>
+                <w:rFonts w:ascii="Times" w:hAnsi="Times"/>
+              </w:rPr>
+              <w:t xml:space="preserve">and the </w:t>
+            </w:r>
+            <w:r>
+              <w:rPr>
+                <w:rFonts w:ascii="Times" w:hAnsi="Times"/>
+              </w:rPr>
+              <w:t xml:space="preserve">consistency of study </w:t>
+            </w:r>
+            <w:r>
+              <w:rPr>
+                <w:rFonts w:ascii="Times" w:hAnsi="Times"/>
+              </w:rPr>
+              <w:t xml:space="preserve">will be independent predictors </w:t>
+            </w:r>
+            <w:r>
+              <w:rPr>
+                <w:rFonts w:ascii="Times" w:hAnsi="Times"/>
+              </w:rPr>
+              <w:t>of assessment performance</w:t>
+            </w:r>
+            <w:r>
+              <w:rPr>
+                <w:rFonts w:ascii="Times" w:hAnsi="Times"/>
+              </w:rPr>
+              <w:t>.</w:t>
+            </w:r>
+          </w:p>
+        </w:tc>
+        <w:tc>
+          <w:tcPr>
+            <w:tcW w:w="4961" w:type="dxa"/>
+          </w:tcPr>
+          <w:p>
+            <w:pPr>
+              <w:spacing w:after="120"/>
+              <w:rPr>
+                <w:rFonts w:asciiTheme="majorHAnsi" w:hAnsiTheme="majorHAnsi" w:cstheme="majorHAnsi"/>
+                <w:color w:val="000000"/>
+                <w:sz w:val="20"/>
+                <w:szCs w:val="20"/>
+              </w:rPr>
+            </w:pPr>
+            <w:r>
+              <w:rPr>
+                <w:rFonts w:asciiTheme="majorHAnsi" w:hAnsiTheme="majorHAnsi" w:cstheme="majorHAnsi"/>
+                <w:color w:val="000000"/>
+                <w:sz w:val="20"/>
+                <w:szCs w:val="20"/>
+              </w:rPr>
+              <w:t>The introduction should</w:t>
+            </w:r>
+            <w:r>
+              <w:rPr>
+                <w:rFonts w:asciiTheme="majorHAnsi" w:hAnsiTheme="majorHAnsi" w:cstheme="majorHAnsi"/>
+                <w:color w:val="000000"/>
+                <w:sz w:val="20"/>
+                <w:szCs w:val="20"/>
+              </w:rPr>
+              <w:t xml:space="preserve"> make </w:t>
             </w:r>
             <w:r>
               <w:rPr>
@@ -422,28 +662,17 @@
                 <w:sz w:val="20"/>
                 <w:szCs w:val="20"/>
               </w:rPr>
-              <w:t xml:space="preserve">one specific prediction that </w:t>
-            </w:r>
-            <w:r>
-              <w:rPr>
-                <w:rFonts w:asciiTheme="majorHAnsi" w:hAnsiTheme="majorHAnsi" w:cstheme="majorHAnsi"/>
-                <w:color w:val="000000"/>
-                <w:sz w:val="20"/>
-                <w:szCs w:val="20"/>
-              </w:rPr>
-              <w:t xml:space="preserve">motivates running the </w:t>
-            </w:r>
-            <w:proofErr w:type="gramStart"/>
-            <w:r>
-              <w:rPr>
-                <w:rFonts w:asciiTheme="majorHAnsi" w:hAnsiTheme="majorHAnsi" w:cstheme="majorHAnsi"/>
-                <w:color w:val="000000"/>
-                <w:sz w:val="20"/>
-                <w:szCs w:val="20"/>
-              </w:rPr>
-              <w:t>study, and</w:t>
-            </w:r>
-            <w:proofErr w:type="gramEnd"/>
+              <w:t>one specific predictio</w:t>
+            </w:r>
+            <w:r>
+              <w:rPr>
+                <w:rFonts w:asciiTheme="majorHAnsi" w:hAnsiTheme="majorHAnsi" w:cstheme="majorHAnsi"/>
+                <w:color w:val="000000"/>
+                <w:sz w:val="20"/>
+                <w:szCs w:val="20"/>
+              </w:rPr>
+              <w:t>n that</w:t>
+            </w:r>
             <w:r>
               <w:rPr>
                 <w:rFonts w:asciiTheme="majorHAnsi" w:hAnsiTheme="majorHAnsi" w:cstheme="majorHAnsi"/>
@@ -469,17 +698,33 @@
                 <w:sz w:val="20"/>
                 <w:szCs w:val="20"/>
               </w:rPr>
-              <w:t>in the sections that follow</w:t>
-            </w:r>
-            <w:r>
-              <w:rPr>
-                <w:rFonts w:asciiTheme="majorHAnsi" w:hAnsiTheme="majorHAnsi" w:cstheme="majorHAnsi"/>
-                <w:color w:val="000000"/>
-                <w:sz w:val="20"/>
-                <w:szCs w:val="20"/>
-              </w:rPr>
-              <w:t>.</w:t>
-            </w:r>
+              <w:t xml:space="preserve">in the </w:t>
+            </w:r>
+            <w:r>
+              <w:rPr>
+                <w:rFonts w:asciiTheme="majorHAnsi" w:hAnsiTheme="majorHAnsi" w:cstheme="majorHAnsi"/>
+                <w:color w:val="000000"/>
+                <w:sz w:val="20"/>
+                <w:szCs w:val="20"/>
+              </w:rPr>
+              <w:t>results section.</w:t>
+            </w:r>
+          </w:p>
+        </w:tc>
+        <w:tc>
+          <w:tcPr>
+            <w:tcW w:w="379" w:type="dxa"/>
+          </w:tcPr>
+          <w:p>
+            <w:pPr>
+              <w:spacing w:after="120"/>
+              <w:rPr>
+                <w:rFonts w:asciiTheme="majorHAnsi" w:hAnsiTheme="majorHAnsi" w:cstheme="majorHAnsi"/>
+                <w:color w:val="000000"/>
+                <w:sz w:val="20"/>
+                <w:szCs w:val="20"/>
+              </w:rPr>
+            </w:pPr>
           </w:p>
         </w:tc>
       </w:tr>
@@ -501,13 +746,14 @@
         <w:tblLook w:val="04A0" w:firstRow="1" w:lastRow="0" w:firstColumn="1" w:lastColumn="0" w:noHBand="0" w:noVBand="1"/>
       </w:tblPr>
       <w:tblGrid>
-        <w:gridCol w:w="5103"/>
-        <w:gridCol w:w="3913"/>
+        <w:gridCol w:w="3665"/>
+        <w:gridCol w:w="4982"/>
+        <w:gridCol w:w="379"/>
       </w:tblGrid>
       <w:tr>
         <w:tc>
           <w:tcPr>
-            <w:tcW w:w="5103" w:type="dxa"/>
+            <w:tcW w:w="3665" w:type="dxa"/>
           </w:tcPr>
           <w:p>
             <w:pPr>
@@ -527,7 +773,22 @@
         </w:tc>
         <w:tc>
           <w:tcPr>
-            <w:tcW w:w="3913" w:type="dxa"/>
+            <w:tcW w:w="4982" w:type="dxa"/>
+          </w:tcPr>
+          <w:p>
+            <w:pPr>
+              <w:spacing w:after="120"/>
+              <w:rPr>
+                <w:rFonts w:asciiTheme="majorHAnsi" w:hAnsiTheme="majorHAnsi" w:cstheme="majorHAnsi"/>
+                <w:sz w:val="20"/>
+                <w:szCs w:val="20"/>
+              </w:rPr>
+            </w:pPr>
+          </w:p>
+        </w:tc>
+        <w:tc>
+          <w:tcPr>
+            <w:tcW w:w="379" w:type="dxa"/>
           </w:tcPr>
           <w:p>
             <w:pPr>
@@ -544,7 +805,7 @@
       <w:tr>
         <w:tc>
           <w:tcPr>
-            <w:tcW w:w="5103" w:type="dxa"/>
+            <w:tcW w:w="3665" w:type="dxa"/>
           </w:tcPr>
           <w:p>
             <w:pPr>
@@ -563,7 +824,7 @@
         </w:tc>
         <w:tc>
           <w:tcPr>
-            <w:tcW w:w="3913" w:type="dxa"/>
+            <w:tcW w:w="4982" w:type="dxa"/>
           </w:tcPr>
           <w:p>
             <w:pPr>
@@ -602,11 +863,26 @@
             </w:r>
           </w:p>
         </w:tc>
+        <w:tc>
+          <w:tcPr>
+            <w:tcW w:w="379" w:type="dxa"/>
+          </w:tcPr>
+          <w:p>
+            <w:pPr>
+              <w:spacing w:after="120"/>
+              <w:rPr>
+                <w:rFonts w:asciiTheme="majorHAnsi" w:hAnsiTheme="majorHAnsi" w:cstheme="majorHAnsi"/>
+                <w:sz w:val="20"/>
+                <w:szCs w:val="20"/>
+              </w:rPr>
+            </w:pPr>
+          </w:p>
+        </w:tc>
       </w:tr>
       <w:tr>
         <w:tc>
           <w:tcPr>
-            <w:tcW w:w="5103" w:type="dxa"/>
+            <w:tcW w:w="3665" w:type="dxa"/>
           </w:tcPr>
           <w:p>
             <w:pPr>
@@ -619,13 +895,37 @@
               <w:rPr>
                 <w:rFonts w:ascii="Times" w:hAnsi="Times"/>
               </w:rPr>
-              <w:t>We used linear regression to predict fuel economy from weight and number of engine cylinders. We compared alternative models using a Bayes Factor. […]</w:t>
-            </w:r>
-          </w:p>
-        </w:tc>
-        <w:tc>
-          <w:tcPr>
-            <w:tcW w:w="3913" w:type="dxa"/>
+              <w:t xml:space="preserve">We used linear regression to predict </w:t>
+            </w:r>
+            <w:r>
+              <w:rPr>
+                <w:rFonts w:ascii="Times" w:hAnsi="Times"/>
+              </w:rPr>
+              <w:t>assessment performance</w:t>
+            </w:r>
+            <w:r>
+              <w:rPr>
+                <w:rFonts w:ascii="Times" w:hAnsi="Times"/>
+              </w:rPr>
+              <w:t xml:space="preserve"> from </w:t>
+            </w:r>
+            <w:r>
+              <w:rPr>
+                <w:rFonts w:ascii="Times" w:hAnsi="Times"/>
+              </w:rPr>
+              <w:t>study duration and study consistency</w:t>
+            </w:r>
+            <w:r>
+              <w:rPr>
+                <w:rFonts w:ascii="Times" w:hAnsi="Times"/>
+              </w:rPr>
+              <w:t>. We compared alternative models using a Bayes Factor. […]</w:t>
+            </w:r>
+          </w:p>
+        </w:tc>
+        <w:tc>
+          <w:tcPr>
+            <w:tcW w:w="4982" w:type="dxa"/>
           </w:tcPr>
           <w:p>
             <w:pPr>
@@ -660,55 +960,30 @@
                 <w:sz w:val="20"/>
                 <w:szCs w:val="20"/>
               </w:rPr>
-              <w:t xml:space="preserve"> terms. </w:t>
-            </w:r>
-            <w:r>
-              <w:rPr>
-                <w:rFonts w:asciiTheme="majorHAnsi" w:hAnsiTheme="majorHAnsi" w:cstheme="majorHAnsi"/>
-                <w:sz w:val="20"/>
-                <w:szCs w:val="20"/>
-              </w:rPr>
-              <w:t>You don’t need to describe each specific. model at this stage — just state the general approach.</w:t>
-            </w:r>
-            <w:r>
-              <w:rPr>
-                <w:rFonts w:asciiTheme="majorHAnsi" w:hAnsiTheme="majorHAnsi" w:cstheme="majorHAnsi"/>
-                <w:sz w:val="20"/>
-                <w:szCs w:val="20"/>
-              </w:rPr>
-              <w:t xml:space="preserve"> </w:t>
-            </w:r>
-            <w:r>
-              <w:rPr>
-                <w:rFonts w:asciiTheme="majorHAnsi" w:hAnsiTheme="majorHAnsi" w:cstheme="majorHAnsi"/>
-                <w:sz w:val="20"/>
-                <w:szCs w:val="20"/>
-              </w:rPr>
-              <w:t>Optionally,</w:t>
-            </w:r>
-            <w:r>
-              <w:rPr>
-                <w:rFonts w:asciiTheme="majorHAnsi" w:hAnsiTheme="majorHAnsi" w:cstheme="majorHAnsi"/>
-                <w:sz w:val="20"/>
-                <w:szCs w:val="20"/>
-              </w:rPr>
-              <w:t xml:space="preserve"> </w:t>
-            </w:r>
-            <w:r>
-              <w:rPr>
-                <w:rFonts w:asciiTheme="majorHAnsi" w:hAnsiTheme="majorHAnsi" w:cstheme="majorHAnsi"/>
-                <w:sz w:val="20"/>
-                <w:szCs w:val="20"/>
-              </w:rPr>
-              <w:t xml:space="preserve">this paragraph </w:t>
-            </w:r>
-            <w:r>
-              <w:rPr>
-                <w:rFonts w:asciiTheme="majorHAnsi" w:hAnsiTheme="majorHAnsi" w:cstheme="majorHAnsi"/>
-                <w:sz w:val="20"/>
-                <w:szCs w:val="20"/>
-              </w:rPr>
-              <w:t>has a subheading like “Statistical methods” or “Data analysis”.</w:t>
+              <w:t xml:space="preserve"> terms. You don’t need to describe each specific. model at this stage — just state the general approach. Optionally, this paragraph has a subheading like “Statistical methods” or “Data analysis”.</w:t>
+            </w:r>
+          </w:p>
+        </w:tc>
+        <w:tc>
+          <w:tcPr>
+            <w:tcW w:w="379" w:type="dxa"/>
+          </w:tcPr>
+          <w:p>
+            <w:pPr>
+              <w:spacing w:after="120"/>
+              <w:rPr>
+                <w:rFonts w:asciiTheme="majorHAnsi" w:hAnsiTheme="majorHAnsi" w:cstheme="majorHAnsi"/>
+                <w:sz w:val="20"/>
+                <w:szCs w:val="20"/>
+              </w:rPr>
+            </w:pPr>
+            <w:r>
+              <w:rPr>
+                <w:rFonts w:asciiTheme="majorHAnsi" w:hAnsiTheme="majorHAnsi" w:cstheme="majorHAnsi"/>
+                <w:sz w:val="20"/>
+                <w:szCs w:val="20"/>
+              </w:rPr>
+              <w:t>2</w:t>
             </w:r>
           </w:p>
         </w:tc>
@@ -757,13 +1032,14 @@
         <w:tblLook w:val="04A0" w:firstRow="1" w:lastRow="0" w:firstColumn="1" w:lastColumn="0" w:noHBand="0" w:noVBand="1"/>
       </w:tblPr>
       <w:tblGrid>
-        <w:gridCol w:w="4820"/>
-        <w:gridCol w:w="4196"/>
+        <w:gridCol w:w="4793"/>
+        <w:gridCol w:w="3816"/>
+        <w:gridCol w:w="417"/>
       </w:tblGrid>
       <w:tr>
         <w:tc>
           <w:tcPr>
-            <w:tcW w:w="4820" w:type="dxa"/>
+            <w:tcW w:w="4793" w:type="dxa"/>
           </w:tcPr>
           <w:p>
             <w:pPr>
@@ -783,7 +1059,23 @@
         </w:tc>
         <w:tc>
           <w:tcPr>
-            <w:tcW w:w="4196" w:type="dxa"/>
+            <w:tcW w:w="3816" w:type="dxa"/>
+          </w:tcPr>
+          <w:p>
+            <w:pPr>
+              <w:spacing w:afterLines="120" w:after="288"/>
+              <w:rPr>
+                <w:rFonts w:asciiTheme="majorHAnsi" w:hAnsiTheme="majorHAnsi" w:cstheme="majorHAnsi"/>
+                <w:color w:val="000000"/>
+                <w:sz w:val="20"/>
+                <w:szCs w:val="20"/>
+              </w:rPr>
+            </w:pPr>
+          </w:p>
+        </w:tc>
+        <w:tc>
+          <w:tcPr>
+            <w:tcW w:w="417" w:type="dxa"/>
           </w:tcPr>
           <w:p>
             <w:pPr>
@@ -801,7 +1093,7 @@
       <w:tr>
         <w:tc>
           <w:tcPr>
-            <w:tcW w:w="4820" w:type="dxa"/>
+            <w:tcW w:w="4793" w:type="dxa"/>
           </w:tcPr>
           <w:p>
             <w:pPr>
@@ -814,13 +1106,31 @@
               <w:rPr>
                 <w:rFonts w:ascii="Times" w:hAnsi="Times"/>
               </w:rPr>
-              <w:t xml:space="preserve">Fuel economy data were obtained for 32 cars. Car weights ranged from 686 to 2460kg (mean = 1459, SD=443), and models in this sample had between 4 and 8 cylinders. Fuel economy ranged from 10 to 34mpg (mean = 20, SD=6).  </w:t>
-            </w:r>
-          </w:p>
-        </w:tc>
-        <w:tc>
-          <w:tcPr>
-            <w:tcW w:w="4196" w:type="dxa"/>
+              <w:t>D</w:t>
+            </w:r>
+            <w:r>
+              <w:rPr>
+                <w:rFonts w:ascii="Times" w:hAnsi="Times"/>
+              </w:rPr>
+              <w:t xml:space="preserve">ata were obtained for </w:t>
+            </w:r>
+            <w:r>
+              <w:rPr>
+                <w:rFonts w:ascii="Times" w:hAnsi="Times"/>
+              </w:rPr>
+              <w:t>300 student</w:t>
+            </w:r>
+            <w:r>
+              <w:rPr>
+                <w:rFonts w:ascii="Times" w:hAnsi="Times"/>
+              </w:rPr>
+              <w:t xml:space="preserve">. Car weights ranged from 686 to 2460kg (mean = 1459, SD=443), and models in this sample had between 4 and 8 cylinders. Fuel economy ranged from 10 to 34mpg (mean = 20, SD=6).  </w:t>
+            </w:r>
+          </w:p>
+        </w:tc>
+        <w:tc>
+          <w:tcPr>
+            <w:tcW w:w="3816" w:type="dxa"/>
           </w:tcPr>
           <w:p>
             <w:pPr>
@@ -860,6 +1170,31 @@
                 <w:szCs w:val="20"/>
               </w:rPr>
               <w:t xml:space="preserve"> if there were many more variables to describe).</w:t>
+            </w:r>
+          </w:p>
+        </w:tc>
+        <w:tc>
+          <w:tcPr>
+            <w:tcW w:w="417" w:type="dxa"/>
+          </w:tcPr>
+          <w:p>
+            <w:pPr>
+              <w:spacing w:afterLines="120" w:after="288"/>
+              <w:rPr>
+                <w:rFonts w:asciiTheme="majorHAnsi" w:hAnsiTheme="majorHAnsi" w:cstheme="majorHAnsi"/>
+                <w:color w:val="000000"/>
+                <w:sz w:val="20"/>
+                <w:szCs w:val="20"/>
+              </w:rPr>
+            </w:pPr>
+            <w:r>
+              <w:rPr>
+                <w:rFonts w:asciiTheme="majorHAnsi" w:hAnsiTheme="majorHAnsi" w:cstheme="majorHAnsi"/>
+                <w:color w:val="000000"/>
+                <w:sz w:val="20"/>
+                <w:szCs w:val="20"/>
+              </w:rPr>
+              <w:t>3</w:t>
             </w:r>
           </w:p>
         </w:tc>
@@ -867,7 +1202,7 @@
       <w:tr>
         <w:tc>
           <w:tcPr>
-            <w:tcW w:w="4820" w:type="dxa"/>
+            <w:tcW w:w="4793" w:type="dxa"/>
           </w:tcPr>
           <w:p>
             <w:pPr>
@@ -880,19 +1215,13 @@
               <w:rPr>
                 <w:rFonts w:ascii="Times" w:hAnsi="Times"/>
               </w:rPr>
-              <w:t>Figure 2 suggests</w:t>
-            </w:r>
-            <w:r>
-              <w:rPr>
-                <w:rFonts w:ascii="Times" w:hAnsi="Times"/>
-              </w:rPr>
-              <w:t>…</w:t>
-            </w:r>
-          </w:p>
-        </w:tc>
-        <w:tc>
-          <w:tcPr>
-            <w:tcW w:w="4196" w:type="dxa"/>
+              <w:t>Figure 2 suggests…</w:t>
+            </w:r>
+          </w:p>
+        </w:tc>
+        <w:tc>
+          <w:tcPr>
+            <w:tcW w:w="3816" w:type="dxa"/>
           </w:tcPr>
           <w:p>
             <w:pPr>
@@ -911,60 +1240,31 @@
                 <w:sz w:val="20"/>
                 <w:szCs w:val="20"/>
               </w:rPr>
-              <w:t xml:space="preserve">Always refer to </w:t>
-            </w:r>
-            <w:r>
-              <w:rPr>
-                <w:rFonts w:asciiTheme="majorHAnsi" w:hAnsiTheme="majorHAnsi" w:cstheme="majorHAnsi"/>
-                <w:color w:val="000000"/>
-                <w:sz w:val="20"/>
-                <w:szCs w:val="20"/>
-              </w:rPr>
-              <w:t xml:space="preserve">all </w:t>
-            </w:r>
-            <w:r>
-              <w:rPr>
-                <w:rFonts w:asciiTheme="majorHAnsi" w:hAnsiTheme="majorHAnsi" w:cstheme="majorHAnsi"/>
-                <w:color w:val="000000"/>
-                <w:sz w:val="20"/>
-                <w:szCs w:val="20"/>
-              </w:rPr>
-              <w:t xml:space="preserve">figures somewhere </w:t>
-            </w:r>
-            <w:r>
-              <w:rPr>
-                <w:rFonts w:asciiTheme="majorHAnsi" w:hAnsiTheme="majorHAnsi" w:cstheme="majorHAnsi"/>
-                <w:color w:val="000000"/>
-                <w:sz w:val="20"/>
-                <w:szCs w:val="20"/>
-              </w:rPr>
-              <w:t>with</w:t>
-            </w:r>
-            <w:r>
-              <w:rPr>
-                <w:rFonts w:asciiTheme="majorHAnsi" w:hAnsiTheme="majorHAnsi" w:cstheme="majorHAnsi"/>
-                <w:color w:val="000000"/>
-                <w:sz w:val="20"/>
-                <w:szCs w:val="20"/>
-              </w:rPr>
-              <w:t>in the text and</w:t>
-            </w:r>
-            <w:r>
-              <w:rPr>
-                <w:rFonts w:asciiTheme="majorHAnsi" w:hAnsiTheme="majorHAnsi" w:cstheme="majorHAnsi"/>
-                <w:color w:val="000000"/>
-                <w:sz w:val="20"/>
-                <w:szCs w:val="20"/>
-              </w:rPr>
-              <w:t>…</w:t>
-            </w:r>
+              <w:t>Always refer to all figures somewhere within the text and…</w:t>
+            </w:r>
+          </w:p>
+        </w:tc>
+        <w:tc>
+          <w:tcPr>
+            <w:tcW w:w="417" w:type="dxa"/>
+          </w:tcPr>
+          <w:p>
+            <w:pPr>
+              <w:spacing w:afterLines="120" w:after="288"/>
+              <w:rPr>
+                <w:rFonts w:asciiTheme="majorHAnsi" w:hAnsiTheme="majorHAnsi" w:cstheme="majorHAnsi"/>
+                <w:color w:val="000000"/>
+                <w:sz w:val="20"/>
+                <w:szCs w:val="20"/>
+              </w:rPr>
+            </w:pPr>
           </w:p>
         </w:tc>
       </w:tr>
       <w:tr>
         <w:tc>
           <w:tcPr>
-            <w:tcW w:w="4820" w:type="dxa"/>
+            <w:tcW w:w="4793" w:type="dxa"/>
           </w:tcPr>
           <w:p>
             <w:pPr>
@@ -981,19 +1281,13 @@
               <w:rPr>
                 <w:rFonts w:ascii="Times" w:hAnsi="Times"/>
               </w:rPr>
-              <w:t xml:space="preserve">… </w:t>
-            </w:r>
-            <w:r>
-              <w:rPr>
-                <w:rFonts w:ascii="Times" w:hAnsi="Times"/>
-              </w:rPr>
-              <w:t>that both cylinders and weight were correlated with fuel economy.</w:t>
-            </w:r>
-          </w:p>
-        </w:tc>
-        <w:tc>
-          <w:tcPr>
-            <w:tcW w:w="4196" w:type="dxa"/>
+              <w:t>… that both cylinders and weight were correlated with fuel economy.</w:t>
+            </w:r>
+          </w:p>
+        </w:tc>
+        <w:tc>
+          <w:tcPr>
+            <w:tcW w:w="3816" w:type="dxa"/>
           </w:tcPr>
           <w:p>
             <w:pPr>
@@ -1032,6 +1326,31 @@
                 <w:szCs w:val="20"/>
               </w:rPr>
               <w:t xml:space="preserve"> want to know what you learned from it.</w:t>
+            </w:r>
+          </w:p>
+        </w:tc>
+        <w:tc>
+          <w:tcPr>
+            <w:tcW w:w="417" w:type="dxa"/>
+          </w:tcPr>
+          <w:p>
+            <w:pPr>
+              <w:spacing w:afterLines="120" w:after="288"/>
+              <w:rPr>
+                <w:rFonts w:asciiTheme="majorHAnsi" w:hAnsiTheme="majorHAnsi" w:cstheme="majorHAnsi"/>
+                <w:color w:val="000000"/>
+                <w:sz w:val="20"/>
+                <w:szCs w:val="20"/>
+              </w:rPr>
+            </w:pPr>
+            <w:r>
+              <w:rPr>
+                <w:rFonts w:asciiTheme="majorHAnsi" w:hAnsiTheme="majorHAnsi" w:cstheme="majorHAnsi"/>
+                <w:color w:val="000000"/>
+                <w:sz w:val="20"/>
+                <w:szCs w:val="20"/>
+              </w:rPr>
+              <w:t>4</w:t>
             </w:r>
           </w:p>
         </w:tc>
@@ -1039,7 +1358,7 @@
       <w:tr>
         <w:tc>
           <w:tcPr>
-            <w:tcW w:w="4820" w:type="dxa"/>
+            <w:tcW w:w="4793" w:type="dxa"/>
           </w:tcPr>
           <w:p>
             <w:pPr>
@@ -1138,10 +1457,18 @@
               </w:drawing>
             </w:r>
           </w:p>
-        </w:tc>
-        <w:tc>
-          <w:tcPr>
-            <w:tcW w:w="4196" w:type="dxa"/>
+          <w:p>
+            <w:pPr>
+              <w:spacing w:after="120"/>
+              <w:rPr>
+                <w:rFonts w:ascii="Times" w:hAnsi="Times"/>
+              </w:rPr>
+            </w:pPr>
+          </w:p>
+        </w:tc>
+        <w:tc>
+          <w:tcPr>
+            <w:tcW w:w="3816" w:type="dxa"/>
           </w:tcPr>
           <w:p>
             <w:pPr>
@@ -1160,25 +1487,32 @@
                 <w:sz w:val="20"/>
                 <w:szCs w:val="20"/>
               </w:rPr>
-              <w:t>Figures should be included roughly where they are mentioned in the text (although some journals ask for them to be at the very end, after the references).</w:t>
-            </w:r>
-            <w:r>
-              <w:rPr>
-                <w:rFonts w:asciiTheme="majorHAnsi" w:hAnsiTheme="majorHAnsi" w:cstheme="majorHAnsi"/>
-                <w:color w:val="000000"/>
-                <w:sz w:val="20"/>
-                <w:szCs w:val="20"/>
-              </w:rPr>
-              <w:t xml:space="preserve"> Each figure should have a descriptive title with a figure number.</w:t>
-            </w:r>
-            <w:r>
-              <w:rPr>
-                <w:rFonts w:asciiTheme="majorHAnsi" w:hAnsiTheme="majorHAnsi" w:cstheme="majorHAnsi"/>
-                <w:color w:val="000000"/>
-                <w:sz w:val="20"/>
-                <w:szCs w:val="20"/>
-              </w:rPr>
-              <w:t xml:space="preserve"> All axes should be labelled clearly and include the units of measurement.</w:t>
+              <w:t>Figures should be included roughly where they are mentioned in the text (although some journals ask for them to be at the very end, after the references). Each figure should have a descriptive title with a figure number. All axes should be labelled clearly and include the units of measurement.</w:t>
+            </w:r>
+          </w:p>
+        </w:tc>
+        <w:tc>
+          <w:tcPr>
+            <w:tcW w:w="417" w:type="dxa"/>
+          </w:tcPr>
+          <w:p>
+            <w:pPr>
+              <w:spacing w:afterLines="120" w:after="288"/>
+              <w:rPr>
+                <w:rFonts w:asciiTheme="majorHAnsi" w:hAnsiTheme="majorHAnsi" w:cstheme="majorHAnsi"/>
+                <w:color w:val="000000"/>
+                <w:sz w:val="20"/>
+                <w:szCs w:val="20"/>
+              </w:rPr>
+            </w:pPr>
+            <w:r>
+              <w:rPr>
+                <w:rFonts w:asciiTheme="majorHAnsi" w:hAnsiTheme="majorHAnsi" w:cstheme="majorHAnsi"/>
+                <w:color w:val="000000"/>
+                <w:sz w:val="20"/>
+                <w:szCs w:val="20"/>
+              </w:rPr>
+              <w:t>5</w:t>
             </w:r>
           </w:p>
         </w:tc>
@@ -1186,7 +1520,7 @@
       <w:tr>
         <w:tc>
           <w:tcPr>
-            <w:tcW w:w="4820" w:type="dxa"/>
+            <w:tcW w:w="4793" w:type="dxa"/>
           </w:tcPr>
           <w:p>
             <w:pPr>
@@ -1199,31 +1533,13 @@
               <w:rPr>
                 <w:rFonts w:ascii="Times" w:hAnsi="Times"/>
               </w:rPr>
-              <w:t xml:space="preserve">To test whether cylinders and weight were independent predictors of </w:t>
-            </w:r>
-            <w:r>
-              <w:rPr>
-                <w:rFonts w:ascii="Times" w:hAnsi="Times"/>
-              </w:rPr>
-              <w:t xml:space="preserve">fuel </w:t>
-            </w:r>
-            <w:r>
-              <w:rPr>
-                <w:rFonts w:ascii="Times" w:hAnsi="Times"/>
-              </w:rPr>
-              <w:t>economy, and to estimate the strength of these relationships</w:t>
-            </w:r>
-            <w:r>
-              <w:rPr>
-                <w:rFonts w:ascii="Times" w:hAnsi="Times"/>
-              </w:rPr>
-              <w:t xml:space="preserve">… </w:t>
-            </w:r>
-          </w:p>
-        </w:tc>
-        <w:tc>
-          <w:tcPr>
-            <w:tcW w:w="4196" w:type="dxa"/>
+              <w:t xml:space="preserve">To test whether cylinders and weight were independent predictors of fuel economy, and to estimate the strength of these relationships… </w:t>
+            </w:r>
+          </w:p>
+        </w:tc>
+        <w:tc>
+          <w:tcPr>
+            <w:tcW w:w="3816" w:type="dxa"/>
           </w:tcPr>
           <w:p>
             <w:pPr>
@@ -1241,61 +1557,32 @@
                 <w:sz w:val="20"/>
                 <w:szCs w:val="20"/>
               </w:rPr>
-              <w:t>It is important to give content and explain why a particular analysis is being used. This sentence links our hypothesis, methods</w:t>
-            </w:r>
-            <w:r>
-              <w:rPr>
-                <w:rFonts w:asciiTheme="majorHAnsi" w:hAnsiTheme="majorHAnsi" w:cstheme="majorHAnsi"/>
-                <w:color w:val="000000"/>
-                <w:sz w:val="20"/>
-                <w:szCs w:val="20"/>
-              </w:rPr>
-              <w:t>, and the insight</w:t>
-            </w:r>
-            <w:r>
-              <w:rPr>
-                <w:rFonts w:asciiTheme="majorHAnsi" w:hAnsiTheme="majorHAnsi" w:cstheme="majorHAnsi"/>
-                <w:color w:val="000000"/>
-                <w:sz w:val="20"/>
-                <w:szCs w:val="20"/>
-              </w:rPr>
-              <w:t>s</w:t>
-            </w:r>
-            <w:r>
-              <w:rPr>
-                <w:rFonts w:asciiTheme="majorHAnsi" w:hAnsiTheme="majorHAnsi" w:cstheme="majorHAnsi"/>
-                <w:color w:val="000000"/>
-                <w:sz w:val="20"/>
-                <w:szCs w:val="20"/>
-              </w:rPr>
-              <w:t xml:space="preserve"> </w:t>
-            </w:r>
-            <w:r>
-              <w:rPr>
-                <w:rFonts w:asciiTheme="majorHAnsi" w:hAnsiTheme="majorHAnsi" w:cstheme="majorHAnsi"/>
-                <w:color w:val="000000"/>
-                <w:sz w:val="20"/>
-                <w:szCs w:val="20"/>
-              </w:rPr>
-              <w:t xml:space="preserve">from Figure 1 </w:t>
-            </w:r>
-            <w:r>
-              <w:rPr>
-                <w:rFonts w:asciiTheme="majorHAnsi" w:hAnsiTheme="majorHAnsi" w:cstheme="majorHAnsi"/>
-                <w:color w:val="000000"/>
-                <w:sz w:val="20"/>
-                <w:szCs w:val="20"/>
-              </w:rPr>
-              <w:t xml:space="preserve">with </w:t>
-            </w:r>
-            <w:r>
-              <w:rPr>
-                <w:rFonts w:asciiTheme="majorHAnsi" w:hAnsiTheme="majorHAnsi" w:cstheme="majorHAnsi"/>
-                <w:color w:val="000000"/>
-                <w:sz w:val="20"/>
-                <w:szCs w:val="20"/>
-              </w:rPr>
-              <w:t>the analysis to come.</w:t>
+              <w:t>It is important to give content and explain why a particular analysis is being used. This sentence links our hypothesis, methods, and the insights from Figure 1 with the analysis to come.</w:t>
+            </w:r>
+          </w:p>
+        </w:tc>
+        <w:tc>
+          <w:tcPr>
+            <w:tcW w:w="417" w:type="dxa"/>
+          </w:tcPr>
+          <w:p>
+            <w:pPr>
+              <w:spacing w:afterLines="120" w:after="288"/>
+              <w:rPr>
+                <w:rFonts w:asciiTheme="majorHAnsi" w:hAnsiTheme="majorHAnsi" w:cstheme="majorHAnsi"/>
+                <w:color w:val="000000"/>
+                <w:sz w:val="20"/>
+                <w:szCs w:val="20"/>
+              </w:rPr>
+            </w:pPr>
+            <w:r>
+              <w:rPr>
+                <w:rFonts w:asciiTheme="majorHAnsi" w:hAnsiTheme="majorHAnsi" w:cstheme="majorHAnsi"/>
+                <w:color w:val="000000"/>
+                <w:sz w:val="20"/>
+                <w:szCs w:val="20"/>
+              </w:rPr>
+              <w:t>6</w:t>
             </w:r>
           </w:p>
         </w:tc>
@@ -1303,7 +1590,7 @@
       <w:tr>
         <w:tc>
           <w:tcPr>
-            <w:tcW w:w="4820" w:type="dxa"/>
+            <w:tcW w:w="4793" w:type="dxa"/>
           </w:tcPr>
           <w:p>
             <w:pPr>
@@ -1316,39 +1603,54 @@
               <w:rPr>
                 <w:rFonts w:ascii="Times" w:hAnsi="Times"/>
               </w:rPr>
-              <w:t>…</w:t>
-            </w:r>
-            <w:r>
-              <w:rPr>
-                <w:rFonts w:ascii="Times" w:hAnsi="Times"/>
-              </w:rPr>
-              <w:t xml:space="preserve">we ran two linear regression </w:t>
+              <w:t xml:space="preserve">…we ran two linear regression models. Model A included only weight as a predictor; Model B included both weight and the number of cylinders. </w:t>
+            </w:r>
+          </w:p>
+        </w:tc>
+        <w:tc>
+          <w:tcPr>
+            <w:tcW w:w="3816" w:type="dxa"/>
+          </w:tcPr>
+          <w:p>
+            <w:pPr>
+              <w:spacing w:afterLines="120" w:after="288"/>
+              <w:rPr>
+                <w:rFonts w:asciiTheme="majorHAnsi" w:hAnsiTheme="majorHAnsi" w:cstheme="majorHAnsi"/>
+                <w:sz w:val="20"/>
+                <w:szCs w:val="20"/>
+              </w:rPr>
+            </w:pPr>
+            <w:r>
+              <w:rPr>
+                <w:rFonts w:asciiTheme="majorHAnsi" w:hAnsiTheme="majorHAnsi" w:cstheme="majorHAnsi"/>
+                <w:sz w:val="20"/>
+                <w:szCs w:val="20"/>
+              </w:rPr>
+              <w:t xml:space="preserve">We need to describe </w:t>
             </w:r>
             <w:proofErr w:type="spellStart"/>
             <w:r>
               <w:rPr>
-                <w:rFonts w:ascii="Times" w:hAnsi="Times"/>
-              </w:rPr>
-              <w:t>models.</w:t>
-            </w:r>
-            <w:r>
-              <w:rPr>
-                <w:rFonts w:ascii="Times" w:hAnsi="Times"/>
-              </w:rPr>
-              <w:t xml:space="preserve"> </w:t>
+                <w:rFonts w:asciiTheme="majorHAnsi" w:hAnsiTheme="majorHAnsi" w:cstheme="majorHAnsi"/>
+                <w:sz w:val="20"/>
+                <w:szCs w:val="20"/>
+              </w:rPr>
+              <w:t>i</w:t>
             </w:r>
             <w:proofErr w:type="spellEnd"/>
             <w:r>
               <w:rPr>
-                <w:rFonts w:ascii="Times" w:hAnsi="Times"/>
-              </w:rPr>
-              <w:t xml:space="preserve">Model A included only weight as a predictor; Model B included both weight and the number of cylinders. </w:t>
-            </w:r>
-          </w:p>
-        </w:tc>
-        <w:tc>
-          <w:tcPr>
-            <w:tcW w:w="4196" w:type="dxa"/>
+                <w:rFonts w:asciiTheme="majorHAnsi" w:hAnsiTheme="majorHAnsi" w:cstheme="majorHAnsi"/>
+                <w:sz w:val="20"/>
+                <w:szCs w:val="20"/>
+              </w:rPr>
+              <w:t>) what technique(s) were used and ii) how they were applied. We state explicitly that we are using linear regression, that we ran 2 models, and which variables are the outcomes and predictors in each model.</w:t>
+            </w:r>
+          </w:p>
+        </w:tc>
+        <w:tc>
+          <w:tcPr>
+            <w:tcW w:w="417" w:type="dxa"/>
           </w:tcPr>
           <w:p>
             <w:pPr>
@@ -1365,121 +1667,7 @@
                 <w:sz w:val="20"/>
                 <w:szCs w:val="20"/>
               </w:rPr>
-              <w:t xml:space="preserve">We need to </w:t>
-            </w:r>
-            <w:r>
-              <w:rPr>
-                <w:rFonts w:asciiTheme="majorHAnsi" w:hAnsiTheme="majorHAnsi" w:cstheme="majorHAnsi"/>
-                <w:sz w:val="20"/>
-                <w:szCs w:val="20"/>
-              </w:rPr>
-              <w:t>describe</w:t>
-            </w:r>
-            <w:r>
-              <w:rPr>
-                <w:rFonts w:asciiTheme="majorHAnsi" w:hAnsiTheme="majorHAnsi" w:cstheme="majorHAnsi"/>
-                <w:sz w:val="20"/>
-                <w:szCs w:val="20"/>
-              </w:rPr>
-              <w:t xml:space="preserve"> </w:t>
-            </w:r>
-            <w:proofErr w:type="spellStart"/>
-            <w:r>
-              <w:rPr>
-                <w:rFonts w:asciiTheme="majorHAnsi" w:hAnsiTheme="majorHAnsi" w:cstheme="majorHAnsi"/>
-                <w:sz w:val="20"/>
-                <w:szCs w:val="20"/>
-              </w:rPr>
-              <w:t>i</w:t>
-            </w:r>
-            <w:proofErr w:type="spellEnd"/>
-            <w:r>
-              <w:rPr>
-                <w:rFonts w:asciiTheme="majorHAnsi" w:hAnsiTheme="majorHAnsi" w:cstheme="majorHAnsi"/>
-                <w:sz w:val="20"/>
-                <w:szCs w:val="20"/>
-              </w:rPr>
-              <w:t>) what technique</w:t>
-            </w:r>
-            <w:r>
-              <w:rPr>
-                <w:rFonts w:asciiTheme="majorHAnsi" w:hAnsiTheme="majorHAnsi" w:cstheme="majorHAnsi"/>
-                <w:sz w:val="20"/>
-                <w:szCs w:val="20"/>
-              </w:rPr>
-              <w:t>(s)</w:t>
-            </w:r>
-            <w:r>
-              <w:rPr>
-                <w:rFonts w:asciiTheme="majorHAnsi" w:hAnsiTheme="majorHAnsi" w:cstheme="majorHAnsi"/>
-                <w:sz w:val="20"/>
-                <w:szCs w:val="20"/>
-              </w:rPr>
-              <w:t xml:space="preserve"> w</w:t>
-            </w:r>
-            <w:r>
-              <w:rPr>
-                <w:rFonts w:asciiTheme="majorHAnsi" w:hAnsiTheme="majorHAnsi" w:cstheme="majorHAnsi"/>
-                <w:sz w:val="20"/>
-                <w:szCs w:val="20"/>
-              </w:rPr>
-              <w:t>ere</w:t>
-            </w:r>
-            <w:r>
-              <w:rPr>
-                <w:rFonts w:asciiTheme="majorHAnsi" w:hAnsiTheme="majorHAnsi" w:cstheme="majorHAnsi"/>
-                <w:sz w:val="20"/>
-                <w:szCs w:val="20"/>
-              </w:rPr>
-              <w:t xml:space="preserve"> used and ii) how </w:t>
-            </w:r>
-            <w:r>
-              <w:rPr>
-                <w:rFonts w:asciiTheme="majorHAnsi" w:hAnsiTheme="majorHAnsi" w:cstheme="majorHAnsi"/>
-                <w:sz w:val="20"/>
-                <w:szCs w:val="20"/>
-              </w:rPr>
-              <w:t xml:space="preserve">they were </w:t>
-            </w:r>
-            <w:r>
-              <w:rPr>
-                <w:rFonts w:asciiTheme="majorHAnsi" w:hAnsiTheme="majorHAnsi" w:cstheme="majorHAnsi"/>
-                <w:sz w:val="20"/>
-                <w:szCs w:val="20"/>
-              </w:rPr>
-              <w:t xml:space="preserve">applied. We state explicitly </w:t>
-            </w:r>
-            <w:r>
-              <w:rPr>
-                <w:rFonts w:asciiTheme="majorHAnsi" w:hAnsiTheme="majorHAnsi" w:cstheme="majorHAnsi"/>
-                <w:sz w:val="20"/>
-                <w:szCs w:val="20"/>
-              </w:rPr>
-              <w:t xml:space="preserve">that we are using linear regression, </w:t>
-            </w:r>
-            <w:r>
-              <w:rPr>
-                <w:rFonts w:asciiTheme="majorHAnsi" w:hAnsiTheme="majorHAnsi" w:cstheme="majorHAnsi"/>
-                <w:sz w:val="20"/>
-                <w:szCs w:val="20"/>
-              </w:rPr>
-              <w:t xml:space="preserve">that we ran 2 models, </w:t>
-            </w:r>
-            <w:r>
-              <w:rPr>
-                <w:rFonts w:asciiTheme="majorHAnsi" w:hAnsiTheme="majorHAnsi" w:cstheme="majorHAnsi"/>
-                <w:sz w:val="20"/>
-                <w:szCs w:val="20"/>
-              </w:rPr>
-              <w:t xml:space="preserve">and </w:t>
-            </w:r>
-            <w:r>
-              <w:rPr>
-                <w:rFonts w:asciiTheme="majorHAnsi" w:hAnsiTheme="majorHAnsi" w:cstheme="majorHAnsi"/>
-                <w:sz w:val="20"/>
-                <w:szCs w:val="20"/>
-              </w:rPr>
-              <w:t>which variables are the outcomes and predictors in each model.</w:t>
+              <w:t>7</w:t>
             </w:r>
           </w:p>
         </w:tc>
@@ -1490,7 +1678,7 @@
         </w:trPr>
         <w:tc>
           <w:tcPr>
-            <w:tcW w:w="4820" w:type="dxa"/>
+            <w:tcW w:w="4793" w:type="dxa"/>
           </w:tcPr>
           <w:p>
             <w:pPr>
@@ -1503,59 +1691,82 @@
               <w:rPr>
                 <w:rFonts w:ascii="Times" w:hAnsi="Times"/>
               </w:rPr>
-              <w:t xml:space="preserve">Results are presented in Table </w:t>
-            </w:r>
-            <w:r>
-              <w:rPr>
-                <w:rFonts w:ascii="Times" w:hAnsi="Times"/>
-              </w:rPr>
-              <w:t>1</w:t>
-            </w:r>
-            <w:r>
-              <w:rPr>
-                <w:rFonts w:ascii="Times" w:hAnsi="Times"/>
+              <w:lastRenderedPageBreak/>
+              <w:t>Results are presented in Table 1.</w:t>
+            </w:r>
+          </w:p>
+        </w:tc>
+        <w:tc>
+          <w:tcPr>
+            <w:tcW w:w="3816" w:type="dxa"/>
+          </w:tcPr>
+          <w:p>
+            <w:pPr>
+              <w:spacing w:afterLines="120" w:after="288"/>
+              <w:rPr>
+                <w:rFonts w:asciiTheme="majorHAnsi" w:hAnsiTheme="majorHAnsi" w:cstheme="majorHAnsi"/>
+                <w:color w:val="000000"/>
+                <w:sz w:val="20"/>
+                <w:szCs w:val="20"/>
+              </w:rPr>
+            </w:pPr>
+            <w:r>
+              <w:rPr>
+                <w:rFonts w:asciiTheme="majorHAnsi" w:hAnsiTheme="majorHAnsi" w:cstheme="majorHAnsi"/>
+                <w:sz w:val="20"/>
+                <w:szCs w:val="20"/>
+              </w:rPr>
+              <w:t xml:space="preserve">Always refer to each table within the text. The APA states that </w:t>
+            </w:r>
+            <w:r>
+              <w:rPr>
+                <w:rFonts w:asciiTheme="majorHAnsi" w:hAnsiTheme="majorHAnsi" w:cstheme="majorHAnsi"/>
+                <w:sz w:val="20"/>
+                <w:szCs w:val="20"/>
+              </w:rPr>
+              <w:t xml:space="preserve">model coefficients should be rounded to 2 or 3 decimal places. In this </w:t>
+            </w:r>
+            <w:r>
+              <w:rPr>
+                <w:rFonts w:asciiTheme="majorHAnsi" w:hAnsiTheme="majorHAnsi" w:cstheme="majorHAnsi"/>
+                <w:sz w:val="20"/>
+                <w:szCs w:val="20"/>
+              </w:rPr>
+              <w:t>case</w:t>
+            </w:r>
+            <w:r>
+              <w:rPr>
+                <w:rFonts w:asciiTheme="majorHAnsi" w:hAnsiTheme="majorHAnsi" w:cstheme="majorHAnsi"/>
+                <w:sz w:val="20"/>
+                <w:szCs w:val="20"/>
+              </w:rPr>
+              <w:t xml:space="preserve">, because the predictors are on a scale that leads to very small values, I have used 3 </w:t>
+            </w:r>
+            <w:proofErr w:type="spellStart"/>
+            <w:r>
+              <w:rPr>
+                <w:rFonts w:asciiTheme="majorHAnsi" w:hAnsiTheme="majorHAnsi" w:cstheme="majorHAnsi"/>
+                <w:sz w:val="20"/>
+                <w:szCs w:val="20"/>
+              </w:rPr>
+              <w:t>dp</w:t>
+            </w:r>
+            <w:proofErr w:type="spellEnd"/>
+            <w:r>
+              <w:rPr>
+                <w:rFonts w:asciiTheme="majorHAnsi" w:hAnsiTheme="majorHAnsi" w:cstheme="majorHAnsi"/>
+                <w:sz w:val="20"/>
+                <w:szCs w:val="20"/>
               </w:rPr>
               <w:t>.</w:t>
             </w:r>
-          </w:p>
-        </w:tc>
-        <w:tc>
-          <w:tcPr>
-            <w:tcW w:w="4196" w:type="dxa"/>
-          </w:tcPr>
-          <w:p>
-            <w:pPr>
-              <w:spacing w:afterLines="120" w:after="288"/>
-              <w:rPr>
-                <w:rFonts w:asciiTheme="majorHAnsi" w:hAnsiTheme="majorHAnsi" w:cstheme="majorHAnsi"/>
-                <w:color w:val="000000"/>
-                <w:sz w:val="20"/>
-                <w:szCs w:val="20"/>
-              </w:rPr>
-            </w:pPr>
-            <w:r>
-              <w:rPr>
-                <w:rFonts w:asciiTheme="majorHAnsi" w:hAnsiTheme="majorHAnsi" w:cstheme="majorHAnsi"/>
-                <w:sz w:val="20"/>
-                <w:szCs w:val="20"/>
-              </w:rPr>
-              <w:t xml:space="preserve">Always refer to each table within the text. </w:t>
-            </w:r>
-            <w:r>
-              <w:rPr>
-                <w:rFonts w:asciiTheme="majorHAnsi" w:hAnsiTheme="majorHAnsi" w:cstheme="majorHAnsi"/>
-                <w:sz w:val="20"/>
-                <w:szCs w:val="20"/>
-              </w:rPr>
-              <w:t xml:space="preserve">The APA states that </w:t>
-            </w:r>
-            <w:r>
-              <w:rPr>
-                <w:rFonts w:asciiTheme="majorHAnsi" w:hAnsiTheme="majorHAnsi" w:cstheme="majorHAnsi"/>
-                <w:sz w:val="20"/>
-                <w:szCs w:val="20"/>
-              </w:rPr>
-              <w:t xml:space="preserve">model coefficients should be rounded </w:t>
+            <w:r>
+              <w:rPr>
+                <w:rFonts w:asciiTheme="majorHAnsi" w:hAnsiTheme="majorHAnsi" w:cstheme="majorHAnsi"/>
+                <w:sz w:val="20"/>
+                <w:szCs w:val="20"/>
+              </w:rPr>
+              <w:t xml:space="preserve"> Where 2dp is sufficient (</w:t>
             </w:r>
             <w:proofErr w:type="gramStart"/>
             <w:r>
@@ -1564,7 +1775,7 @@
                 <w:sz w:val="20"/>
                 <w:szCs w:val="20"/>
               </w:rPr>
-              <w:t>to  2</w:t>
+              <w:t>e.g.</w:t>
             </w:r>
             <w:proofErr w:type="gramEnd"/>
             <w:r>
@@ -1573,111 +1784,16 @@
                 <w:sz w:val="20"/>
                 <w:szCs w:val="20"/>
               </w:rPr>
-              <w:t xml:space="preserve"> or 3 decimal places. In this </w:t>
-            </w:r>
-            <w:r>
-              <w:rPr>
-                <w:rFonts w:asciiTheme="majorHAnsi" w:hAnsiTheme="majorHAnsi" w:cstheme="majorHAnsi"/>
-                <w:sz w:val="20"/>
-                <w:szCs w:val="20"/>
-              </w:rPr>
-              <w:t>case</w:t>
-            </w:r>
-            <w:r>
-              <w:rPr>
-                <w:rFonts w:asciiTheme="majorHAnsi" w:hAnsiTheme="majorHAnsi" w:cstheme="majorHAnsi"/>
-                <w:sz w:val="20"/>
-                <w:szCs w:val="20"/>
-              </w:rPr>
-              <w:t xml:space="preserve">, because the predictors are on a scale that leads to very small values, I have used 3 </w:t>
-            </w:r>
-            <w:proofErr w:type="spellStart"/>
-            <w:r>
-              <w:rPr>
-                <w:rFonts w:asciiTheme="majorHAnsi" w:hAnsiTheme="majorHAnsi" w:cstheme="majorHAnsi"/>
-                <w:sz w:val="20"/>
-                <w:szCs w:val="20"/>
-              </w:rPr>
-              <w:t>dp</w:t>
-            </w:r>
-            <w:proofErr w:type="spellEnd"/>
-            <w:r>
-              <w:rPr>
-                <w:rFonts w:asciiTheme="majorHAnsi" w:hAnsiTheme="majorHAnsi" w:cstheme="majorHAnsi"/>
-                <w:sz w:val="20"/>
-                <w:szCs w:val="20"/>
-              </w:rPr>
-              <w:t>.</w:t>
-            </w:r>
-            <w:r>
-              <w:rPr>
-                <w:rFonts w:asciiTheme="majorHAnsi" w:hAnsiTheme="majorHAnsi" w:cstheme="majorHAnsi"/>
-                <w:sz w:val="20"/>
-                <w:szCs w:val="20"/>
-              </w:rPr>
-              <w:t xml:space="preserve"> Where 2dp is sufficient (</w:t>
-            </w:r>
-            <w:proofErr w:type="gramStart"/>
-            <w:r>
-              <w:rPr>
-                <w:rFonts w:asciiTheme="majorHAnsi" w:hAnsiTheme="majorHAnsi" w:cstheme="majorHAnsi"/>
-                <w:sz w:val="20"/>
-                <w:szCs w:val="20"/>
-              </w:rPr>
-              <w:t>e.g.</w:t>
-            </w:r>
-            <w:proofErr w:type="gramEnd"/>
-            <w:r>
-              <w:rPr>
-                <w:rFonts w:asciiTheme="majorHAnsi" w:hAnsiTheme="majorHAnsi" w:cstheme="majorHAnsi"/>
-                <w:sz w:val="20"/>
-                <w:szCs w:val="20"/>
-              </w:rPr>
-              <w:t xml:space="preserve"> for the beta values) this is preferred.</w:t>
-            </w:r>
-            <w:r>
-              <w:rPr>
-                <w:rFonts w:asciiTheme="majorHAnsi" w:hAnsiTheme="majorHAnsi" w:cstheme="majorHAnsi"/>
-                <w:sz w:val="20"/>
-                <w:szCs w:val="20"/>
-              </w:rPr>
-              <w:t xml:space="preserve"> I</w:t>
-            </w:r>
-            <w:r>
-              <w:rPr>
-                <w:rFonts w:asciiTheme="majorHAnsi" w:hAnsiTheme="majorHAnsi" w:cstheme="majorHAnsi"/>
-                <w:color w:val="000000"/>
-                <w:sz w:val="20"/>
-                <w:szCs w:val="20"/>
-              </w:rPr>
-              <w:t>t’s OK to use a slightly smaller font for tables where this helps with the format (minimum 10pt)</w:t>
-            </w:r>
-            <w:r>
-              <w:rPr>
-                <w:rFonts w:asciiTheme="majorHAnsi" w:hAnsiTheme="majorHAnsi" w:cstheme="majorHAnsi"/>
-                <w:color w:val="000000"/>
-                <w:sz w:val="20"/>
-                <w:szCs w:val="20"/>
-              </w:rPr>
-              <w:t>.</w:t>
-            </w:r>
-            <w:r>
-              <w:rPr>
-                <w:rFonts w:asciiTheme="majorHAnsi" w:hAnsiTheme="majorHAnsi" w:cstheme="majorHAnsi"/>
-                <w:color w:val="000000"/>
-                <w:sz w:val="20"/>
-                <w:szCs w:val="20"/>
-              </w:rPr>
-              <w:t xml:space="preserve"> </w:t>
-            </w:r>
-            <w:r>
-              <w:rPr>
-                <w:rFonts w:asciiTheme="majorHAnsi" w:hAnsiTheme="majorHAnsi" w:cstheme="majorHAnsi"/>
-                <w:color w:val="000000"/>
-                <w:sz w:val="20"/>
-                <w:szCs w:val="20"/>
-              </w:rPr>
-              <w:t xml:space="preserve">See the workshop notes for more detail on the </w:t>
+              <w:t xml:space="preserve"> for the beta values) this is preferred. I</w:t>
+            </w:r>
+            <w:r>
+              <w:rPr>
+                <w:rFonts w:asciiTheme="majorHAnsi" w:hAnsiTheme="majorHAnsi" w:cstheme="majorHAnsi"/>
+                <w:color w:val="000000"/>
+                <w:sz w:val="20"/>
+                <w:szCs w:val="20"/>
+              </w:rPr>
+              <w:t xml:space="preserve">t’s OK to use a slightly smaller font for tables where this helps with the format (minimum 10pt). See the workshop notes for more detail on the </w:t>
             </w:r>
             <w:r>
               <w:rPr>
@@ -1697,16 +1813,30 @@
                 <w:sz w:val="20"/>
                 <w:szCs w:val="20"/>
               </w:rPr>
-              <w:t xml:space="preserve"> of this table</w:t>
-            </w:r>
-            <w:r>
-              <w:rPr>
-                <w:rFonts w:asciiTheme="majorHAnsi" w:hAnsiTheme="majorHAnsi" w:cstheme="majorHAnsi"/>
-                <w:color w:val="000000"/>
-                <w:sz w:val="20"/>
-                <w:szCs w:val="20"/>
-              </w:rPr>
-              <w:t xml:space="preserve"> and the notes.</w:t>
+              <w:t xml:space="preserve"> of this table and the notes.</w:t>
+            </w:r>
+          </w:p>
+        </w:tc>
+        <w:tc>
+          <w:tcPr>
+            <w:tcW w:w="417" w:type="dxa"/>
+          </w:tcPr>
+          <w:p>
+            <w:pPr>
+              <w:spacing w:afterLines="120" w:after="288"/>
+              <w:rPr>
+                <w:rFonts w:asciiTheme="majorHAnsi" w:hAnsiTheme="majorHAnsi" w:cstheme="majorHAnsi"/>
+                <w:sz w:val="20"/>
+                <w:szCs w:val="20"/>
+              </w:rPr>
+            </w:pPr>
+            <w:r>
+              <w:rPr>
+                <w:rFonts w:asciiTheme="majorHAnsi" w:hAnsiTheme="majorHAnsi" w:cstheme="majorHAnsi"/>
+                <w:sz w:val="20"/>
+                <w:szCs w:val="20"/>
+              </w:rPr>
+              <w:t>8</w:t>
             </w:r>
           </w:p>
         </w:tc>
@@ -1731,7 +1861,6 @@
           <w:sz w:val="20"/>
           <w:szCs w:val="20"/>
         </w:rPr>
-        <w:lastRenderedPageBreak/>
         <w:t xml:space="preserve">Table </w:t>
       </w:r>
       <w:r>
@@ -2897,13 +3026,14 @@
         <w:tblLook w:val="04A0" w:firstRow="1" w:lastRow="0" w:firstColumn="1" w:lastColumn="0" w:noHBand="0" w:noVBand="1"/>
       </w:tblPr>
       <w:tblGrid>
-        <w:gridCol w:w="4111"/>
-        <w:gridCol w:w="4905"/>
+        <w:gridCol w:w="2884"/>
+        <w:gridCol w:w="5723"/>
+        <w:gridCol w:w="419"/>
       </w:tblGrid>
       <w:tr>
         <w:tc>
           <w:tcPr>
-            <w:tcW w:w="4111" w:type="dxa"/>
+            <w:tcW w:w="2928" w:type="dxa"/>
           </w:tcPr>
           <w:p>
             <w:pPr>
@@ -2921,7 +3051,7 @@
         </w:tc>
         <w:tc>
           <w:tcPr>
-            <w:tcW w:w="4905" w:type="dxa"/>
+            <w:tcW w:w="5861" w:type="dxa"/>
           </w:tcPr>
           <w:p>
             <w:pPr>
@@ -3112,168 +3242,13 @@
                 <w:sz w:val="20"/>
                 <w:szCs w:val="20"/>
               </w:rPr>
-              <w:t>ayes Factor</w:t>
-            </w:r>
-            <w:r>
-              <w:rPr>
-                <w:rFonts w:asciiTheme="majorHAnsi" w:hAnsiTheme="majorHAnsi" w:cstheme="majorHAnsi"/>
-                <w:color w:val="000000"/>
-                <w:sz w:val="20"/>
-                <w:szCs w:val="20"/>
-              </w:rPr>
-              <w:t>.</w:t>
-            </w:r>
-            <w:r>
-              <w:rPr>
-                <w:rFonts w:asciiTheme="majorHAnsi" w:hAnsiTheme="majorHAnsi" w:cstheme="majorHAnsi"/>
-                <w:color w:val="000000"/>
-                <w:sz w:val="20"/>
-                <w:szCs w:val="20"/>
-              </w:rPr>
-              <w:t xml:space="preserve"> </w:t>
-            </w:r>
-          </w:p>
-        </w:tc>
-      </w:tr>
-      <w:tr>
-        <w:tc>
-          <w:tcPr>
-            <w:tcW w:w="4111" w:type="dxa"/>
-          </w:tcPr>
-          <w:p>
-            <w:pPr>
-              <w:rPr>
-                <w:rFonts w:ascii="Times" w:hAnsi="Times"/>
-              </w:rPr>
-            </w:pPr>
-            <w:r>
-              <w:rPr>
-                <w:rFonts w:ascii="Times" w:hAnsi="Times"/>
-              </w:rPr>
-              <w:t>Given these data—model B was 22 times more probable than model A, suggesting weight and cylinders are independent predictors of economy.</w:t>
-            </w:r>
-          </w:p>
-        </w:tc>
-        <w:tc>
-          <w:tcPr>
-            <w:tcW w:w="4905" w:type="dxa"/>
-          </w:tcPr>
-          <w:p>
-            <w:pPr>
-              <w:spacing w:afterLines="120" w:after="288"/>
-              <w:rPr>
-                <w:rFonts w:asciiTheme="majorHAnsi" w:hAnsiTheme="majorHAnsi" w:cstheme="majorHAnsi"/>
-                <w:sz w:val="20"/>
-                <w:szCs w:val="20"/>
-              </w:rPr>
-            </w:pPr>
-            <w:r>
-              <w:rPr>
-                <w:rFonts w:asciiTheme="majorHAnsi" w:hAnsiTheme="majorHAnsi" w:cstheme="majorHAnsi"/>
-                <w:sz w:val="20"/>
-                <w:szCs w:val="20"/>
-              </w:rPr>
-              <w:t xml:space="preserve">This is </w:t>
-            </w:r>
-            <w:r>
-              <w:rPr>
-                <w:rFonts w:asciiTheme="majorHAnsi" w:hAnsiTheme="majorHAnsi" w:cstheme="majorHAnsi"/>
-                <w:sz w:val="20"/>
-                <w:szCs w:val="20"/>
-              </w:rPr>
-              <w:t xml:space="preserve">sentence is </w:t>
-            </w:r>
-            <w:r>
-              <w:rPr>
-                <w:rFonts w:asciiTheme="majorHAnsi" w:hAnsiTheme="majorHAnsi" w:cstheme="majorHAnsi"/>
-                <w:sz w:val="20"/>
-                <w:szCs w:val="20"/>
-              </w:rPr>
-              <w:t>based on the Bayes Facto</w:t>
-            </w:r>
-            <w:r>
-              <w:rPr>
-                <w:rFonts w:asciiTheme="majorHAnsi" w:hAnsiTheme="majorHAnsi" w:cstheme="majorHAnsi"/>
-                <w:sz w:val="20"/>
-                <w:szCs w:val="20"/>
-              </w:rPr>
-              <w:t>r</w:t>
-            </w:r>
-            <w:r>
-              <w:rPr>
-                <w:rFonts w:asciiTheme="majorHAnsi" w:hAnsiTheme="majorHAnsi" w:cstheme="majorHAnsi"/>
-                <w:sz w:val="20"/>
-                <w:szCs w:val="20"/>
-              </w:rPr>
-              <w:t xml:space="preserve">. Here there is positive evidence in favour of model </w:t>
-            </w:r>
-            <w:proofErr w:type="gramStart"/>
-            <w:r>
-              <w:rPr>
-                <w:rFonts w:asciiTheme="majorHAnsi" w:hAnsiTheme="majorHAnsi" w:cstheme="majorHAnsi"/>
-                <w:sz w:val="20"/>
-                <w:szCs w:val="20"/>
-              </w:rPr>
-              <w:t>B</w:t>
-            </w:r>
-            <w:proofErr w:type="gramEnd"/>
-            <w:r>
-              <w:rPr>
-                <w:rFonts w:asciiTheme="majorHAnsi" w:hAnsiTheme="majorHAnsi" w:cstheme="majorHAnsi"/>
-                <w:sz w:val="20"/>
-                <w:szCs w:val="20"/>
-              </w:rPr>
-              <w:t xml:space="preserve"> so the BF is &gt; 1. Had that not been the case I would have calculated the inverse Bayes Factor—that is, the evidence in favour of model A</w:t>
-            </w:r>
-            <w:r>
-              <w:rPr>
-                <w:rFonts w:asciiTheme="majorHAnsi" w:hAnsiTheme="majorHAnsi" w:cstheme="majorHAnsi"/>
-                <w:sz w:val="20"/>
-                <w:szCs w:val="20"/>
-              </w:rPr>
-              <w:t xml:space="preserve">—because people </w:t>
-            </w:r>
-            <w:r>
-              <w:rPr>
-                <w:rFonts w:asciiTheme="majorHAnsi" w:hAnsiTheme="majorHAnsi" w:cstheme="majorHAnsi"/>
-                <w:sz w:val="20"/>
-                <w:szCs w:val="20"/>
-              </w:rPr>
-              <w:t xml:space="preserve">seem to </w:t>
-            </w:r>
-            <w:r>
-              <w:rPr>
-                <w:rFonts w:asciiTheme="majorHAnsi" w:hAnsiTheme="majorHAnsi" w:cstheme="majorHAnsi"/>
-                <w:sz w:val="20"/>
-                <w:szCs w:val="20"/>
-              </w:rPr>
-              <w:t>find Bayes factors &gt; 1 easier to interpret.</w:t>
-            </w:r>
-          </w:p>
-        </w:tc>
-      </w:tr>
-      <w:tr>
-        <w:tc>
-          <w:tcPr>
-            <w:tcW w:w="4111" w:type="dxa"/>
-          </w:tcPr>
-          <w:p>
-            <w:pPr>
-              <w:rPr>
-                <w:rFonts w:ascii="Times" w:hAnsi="Times"/>
-              </w:rPr>
-            </w:pPr>
-            <w:r>
-              <w:rPr>
-                <w:rFonts w:ascii="Times" w:hAnsi="Times"/>
-              </w:rPr>
-              <w:t>Diagnostic plots for model B did not indicate any problems with model fit or violations of assumptions.</w:t>
-            </w:r>
-          </w:p>
-        </w:tc>
-        <w:tc>
-          <w:tcPr>
-            <w:tcW w:w="4905" w:type="dxa"/>
+              <w:t xml:space="preserve">ayes Factor. </w:t>
+            </w:r>
+          </w:p>
+        </w:tc>
+        <w:tc>
+          <w:tcPr>
+            <w:tcW w:w="237" w:type="dxa"/>
           </w:tcPr>
           <w:p>
             <w:pPr>
@@ -3309,120 +3284,118 @@
                 <w:sz w:val="20"/>
                 <w:szCs w:val="20"/>
               </w:rPr>
-              <w:t>This sentence would often be omitted (and simply assumed) in real articles, especially so in short reports. Either way, I suggest that code for diagnostics checks should be included in the data analysis code and shared with the publication.</w:t>
+              <w:t>9</w:t>
             </w:r>
           </w:p>
         </w:tc>
       </w:tr>
-    </w:tbl>
-    <w:p>
-      <w:pPr>
-        <w:rPr>
-          <w:rFonts w:ascii="Times" w:hAnsi="Times"/>
-        </w:rPr>
-      </w:pPr>
-    </w:p>
-    <w:p>
-      <w:pPr>
-        <w:rPr>
-          <w:rFonts w:ascii="Times" w:hAnsi="Times"/>
-        </w:rPr>
-      </w:pPr>
-    </w:p>
-    <w:p>
-      <w:pPr>
-        <w:rPr>
-          <w:rFonts w:ascii="Times" w:hAnsi="Times"/>
-        </w:rPr>
-      </w:pPr>
-    </w:p>
-    <w:p>
-      <w:pPr>
-        <w:jc w:val="center"/>
-        <w:rPr>
-          <w:rFonts w:ascii="Times" w:hAnsi="Times"/>
-        </w:rPr>
-      </w:pPr>
-      <w:r>
-        <w:rPr>
-          <w:rFonts w:ascii="Times" w:hAnsi="Times"/>
-        </w:rPr>
-        <w:br w:type="column"/>
-      </w:r>
-      <w:r>
-        <w:rPr>
-          <w:rFonts w:ascii="Times" w:hAnsi="Times"/>
-        </w:rPr>
-        <w:lastRenderedPageBreak/>
-        <w:t>DISCUSSION</w:t>
-      </w:r>
-    </w:p>
-    <w:p>
-      <w:pPr>
-        <w:rPr>
-          <w:rFonts w:ascii="Times" w:hAnsi="Times"/>
-        </w:rPr>
-      </w:pPr>
-    </w:p>
-    <w:tbl>
-      <w:tblPr>
-        <w:tblStyle w:val="TableGrid"/>
-        <w:tblW w:w="0" w:type="auto"/>
-        <w:tblBorders>
-          <w:top w:val="none" w:sz="0" w:space="0" w:color="auto"/>
-          <w:left w:val="none" w:sz="0" w:space="0" w:color="auto"/>
-          <w:bottom w:val="none" w:sz="0" w:space="0" w:color="auto"/>
-          <w:right w:val="none" w:sz="0" w:space="0" w:color="auto"/>
-          <w:insideH w:val="none" w:sz="0" w:space="0" w:color="auto"/>
-          <w:insideV w:val="none" w:sz="0" w:space="0" w:color="auto"/>
-        </w:tblBorders>
-        <w:tblLook w:val="04A0" w:firstRow="1" w:lastRow="0" w:firstColumn="1" w:lastColumn="0" w:noHBand="0" w:noVBand="1"/>
-      </w:tblPr>
-      <w:tblGrid>
-        <w:gridCol w:w="3969"/>
-        <w:gridCol w:w="5047"/>
-      </w:tblGrid>
       <w:tr>
         <w:tc>
           <w:tcPr>
-            <w:tcW w:w="3969" w:type="dxa"/>
-          </w:tcPr>
-          <w:p>
-            <w:pPr>
-              <w:rPr>
-                <w:rFonts w:ascii="Times" w:hAnsi="Times"/>
-              </w:rPr>
-            </w:pPr>
-            <w:r>
-              <w:rPr>
-                <w:rFonts w:ascii="Times" w:hAnsi="Times"/>
-              </w:rPr>
-              <w:t>As expected, we found</w:t>
-            </w:r>
-            <w:r>
-              <w:rPr>
-                <w:rFonts w:ascii="Times" w:hAnsi="Times"/>
-              </w:rPr>
-              <w:t>…</w:t>
-            </w:r>
-            <w:r>
-              <w:rPr>
-                <w:rFonts w:ascii="Times" w:hAnsi="Times"/>
-              </w:rPr>
-              <w:t xml:space="preserve"> </w:t>
-            </w:r>
-          </w:p>
-          <w:p>
-            <w:pPr>
-              <w:rPr>
-                <w:rFonts w:ascii="Times" w:hAnsi="Times"/>
-              </w:rPr>
-            </w:pPr>
-          </w:p>
-        </w:tc>
-        <w:tc>
-          <w:tcPr>
-            <w:tcW w:w="5047" w:type="dxa"/>
+            <w:tcW w:w="2928" w:type="dxa"/>
+          </w:tcPr>
+          <w:p>
+            <w:pPr>
+              <w:spacing w:after="120"/>
+              <w:rPr>
+                <w:rFonts w:ascii="Times" w:hAnsi="Times"/>
+              </w:rPr>
+            </w:pPr>
+            <w:r>
+              <w:rPr>
+                <w:rFonts w:ascii="Times" w:hAnsi="Times"/>
+              </w:rPr>
+              <w:t>Given these data—model B was 22 times more probable than model A, suggesting weight and cylinders are independent predictors of economy.</w:t>
+            </w:r>
+          </w:p>
+        </w:tc>
+        <w:tc>
+          <w:tcPr>
+            <w:tcW w:w="5861" w:type="dxa"/>
+          </w:tcPr>
+          <w:p>
+            <w:pPr>
+              <w:spacing w:afterLines="120" w:after="288"/>
+              <w:rPr>
+                <w:rFonts w:asciiTheme="majorHAnsi" w:hAnsiTheme="majorHAnsi" w:cstheme="majorHAnsi"/>
+                <w:sz w:val="20"/>
+                <w:szCs w:val="20"/>
+              </w:rPr>
+            </w:pPr>
+            <w:r>
+              <w:rPr>
+                <w:rFonts w:asciiTheme="majorHAnsi" w:hAnsiTheme="majorHAnsi" w:cstheme="majorHAnsi"/>
+                <w:sz w:val="20"/>
+                <w:szCs w:val="20"/>
+              </w:rPr>
+              <w:t xml:space="preserve">This is sentence is based on the Bayes Factor. Here there is positive evidence in favour of model </w:t>
+            </w:r>
+            <w:proofErr w:type="gramStart"/>
+            <w:r>
+              <w:rPr>
+                <w:rFonts w:asciiTheme="majorHAnsi" w:hAnsiTheme="majorHAnsi" w:cstheme="majorHAnsi"/>
+                <w:sz w:val="20"/>
+                <w:szCs w:val="20"/>
+              </w:rPr>
+              <w:t>B</w:t>
+            </w:r>
+            <w:proofErr w:type="gramEnd"/>
+            <w:r>
+              <w:rPr>
+                <w:rFonts w:asciiTheme="majorHAnsi" w:hAnsiTheme="majorHAnsi" w:cstheme="majorHAnsi"/>
+                <w:sz w:val="20"/>
+                <w:szCs w:val="20"/>
+              </w:rPr>
+              <w:t xml:space="preserve"> so the BF is &gt; 1. Had that not been the case I would have calculated the inverse Bayes Factor—that is, the evidence in favour of model A—because people seem to find Bayes factors &gt; 1 easier to interpret.</w:t>
+            </w:r>
+          </w:p>
+        </w:tc>
+        <w:tc>
+          <w:tcPr>
+            <w:tcW w:w="237" w:type="dxa"/>
+          </w:tcPr>
+          <w:p>
+            <w:pPr>
+              <w:spacing w:afterLines="120" w:after="288"/>
+              <w:rPr>
+                <w:rFonts w:asciiTheme="majorHAnsi" w:hAnsiTheme="majorHAnsi" w:cstheme="majorHAnsi"/>
+                <w:sz w:val="20"/>
+                <w:szCs w:val="20"/>
+              </w:rPr>
+            </w:pPr>
+            <w:r>
+              <w:rPr>
+                <w:rFonts w:asciiTheme="majorHAnsi" w:hAnsiTheme="majorHAnsi" w:cstheme="majorHAnsi"/>
+                <w:sz w:val="20"/>
+                <w:szCs w:val="20"/>
+              </w:rPr>
+              <w:t>10</w:t>
+            </w:r>
+          </w:p>
+        </w:tc>
+      </w:tr>
+      <w:tr>
+        <w:tc>
+          <w:tcPr>
+            <w:tcW w:w="2928" w:type="dxa"/>
+          </w:tcPr>
+          <w:p>
+            <w:pPr>
+              <w:rPr>
+                <w:rFonts w:ascii="Times" w:hAnsi="Times"/>
+              </w:rPr>
+            </w:pPr>
+            <w:r>
+              <w:rPr>
+                <w:rFonts w:ascii="Times" w:hAnsi="Times"/>
+              </w:rPr>
+              <w:t>Diagnostic plots for model B did not indicate any problems with model fit or violations of assumptions.</w:t>
+            </w:r>
+          </w:p>
+        </w:tc>
+        <w:tc>
+          <w:tcPr>
+            <w:tcW w:w="5861" w:type="dxa"/>
           </w:tcPr>
           <w:p>
             <w:pPr>
@@ -3458,48 +3431,13 @@
                 <w:sz w:val="20"/>
                 <w:szCs w:val="20"/>
               </w:rPr>
-              <w:t>We ALWAYS start the discussion with a restatement of the most important finding: in this case, that our prior prediction was confirmed</w:t>
-            </w:r>
-            <w:r>
-              <w:rPr>
-                <w:rFonts w:asciiTheme="majorHAnsi" w:hAnsiTheme="majorHAnsi" w:cstheme="majorHAnsi"/>
-                <w:color w:val="000000"/>
-                <w:sz w:val="20"/>
-                <w:szCs w:val="20"/>
-              </w:rPr>
-              <w:t>.</w:t>
-            </w:r>
-          </w:p>
-        </w:tc>
-      </w:tr>
-      <w:tr>
-        <w:tc>
-          <w:tcPr>
-            <w:tcW w:w="3969" w:type="dxa"/>
-          </w:tcPr>
-          <w:p>
-            <w:pPr>
-              <w:rPr>
-                <w:rFonts w:ascii="Times" w:hAnsi="Times"/>
-              </w:rPr>
-            </w:pPr>
-            <w:r>
-              <w:rPr>
-                <w:rFonts w:ascii="Times" w:hAnsi="Times"/>
-              </w:rPr>
-              <w:t xml:space="preserve">… </w:t>
-            </w:r>
-            <w:r>
-              <w:rPr>
-                <w:rFonts w:ascii="Times" w:hAnsi="Times"/>
-              </w:rPr>
-              <w:t xml:space="preserve">strong evidence that both car weight and number of cylinders were independent predictors of fuel economy. </w:t>
-            </w:r>
-          </w:p>
-        </w:tc>
-        <w:tc>
-          <w:tcPr>
-            <w:tcW w:w="5047" w:type="dxa"/>
+              <w:t>This sentence would often be omitted (and simply assumed) in real articles, especially so in short reports. Either way, I suggest that code for diagnostics checks should be included in the data analysis code and shared with the publication.</w:t>
+            </w:r>
+          </w:p>
+        </w:tc>
+        <w:tc>
+          <w:tcPr>
+            <w:tcW w:w="237" w:type="dxa"/>
           </w:tcPr>
           <w:p>
             <w:pPr>
@@ -3535,105 +3473,115 @@
                 <w:sz w:val="20"/>
                 <w:szCs w:val="20"/>
               </w:rPr>
-              <w:t xml:space="preserve">We do not repeat the BF value </w:t>
-            </w:r>
-            <w:r>
-              <w:rPr>
-                <w:rFonts w:asciiTheme="majorHAnsi" w:hAnsiTheme="majorHAnsi" w:cstheme="majorHAnsi"/>
-                <w:color w:val="000000"/>
-                <w:sz w:val="20"/>
-                <w:szCs w:val="20"/>
-              </w:rPr>
-              <w:t>in the discussion</w:t>
-            </w:r>
-            <w:r>
-              <w:rPr>
-                <w:rFonts w:asciiTheme="majorHAnsi" w:hAnsiTheme="majorHAnsi" w:cstheme="majorHAnsi"/>
-                <w:color w:val="000000"/>
-                <w:sz w:val="20"/>
-                <w:szCs w:val="20"/>
-              </w:rPr>
-              <w:t xml:space="preserve">, but </w:t>
-            </w:r>
-            <w:r>
-              <w:rPr>
-                <w:rFonts w:asciiTheme="majorHAnsi" w:hAnsiTheme="majorHAnsi" w:cstheme="majorHAnsi"/>
-                <w:color w:val="000000"/>
-                <w:sz w:val="20"/>
-                <w:szCs w:val="20"/>
-              </w:rPr>
-              <w:t xml:space="preserve">the phrase </w:t>
-            </w:r>
-            <w:r>
-              <w:rPr>
-                <w:rFonts w:asciiTheme="majorHAnsi" w:hAnsiTheme="majorHAnsi" w:cstheme="majorHAnsi"/>
-                <w:color w:val="000000"/>
-                <w:sz w:val="20"/>
-                <w:szCs w:val="20"/>
-              </w:rPr>
-              <w:t>“strong evidence” summaris</w:t>
-            </w:r>
-            <w:r>
-              <w:rPr>
-                <w:rFonts w:asciiTheme="majorHAnsi" w:hAnsiTheme="majorHAnsi" w:cstheme="majorHAnsi"/>
-                <w:color w:val="000000"/>
-                <w:sz w:val="20"/>
-                <w:szCs w:val="20"/>
-              </w:rPr>
-              <w:t>es</w:t>
-            </w:r>
-            <w:r>
-              <w:rPr>
-                <w:rFonts w:asciiTheme="majorHAnsi" w:hAnsiTheme="majorHAnsi" w:cstheme="majorHAnsi"/>
-                <w:color w:val="000000"/>
-                <w:sz w:val="20"/>
-                <w:szCs w:val="20"/>
-              </w:rPr>
-              <w:t xml:space="preserve"> the BF reported </w:t>
-            </w:r>
-            <w:r>
-              <w:rPr>
-                <w:rFonts w:asciiTheme="majorHAnsi" w:hAnsiTheme="majorHAnsi" w:cstheme="majorHAnsi"/>
-                <w:color w:val="000000"/>
-                <w:sz w:val="20"/>
-                <w:szCs w:val="20"/>
-              </w:rPr>
-              <w:t>above</w:t>
-            </w:r>
-            <w:r>
-              <w:rPr>
-                <w:rFonts w:asciiTheme="majorHAnsi" w:hAnsiTheme="majorHAnsi" w:cstheme="majorHAnsi"/>
-                <w:color w:val="000000"/>
-                <w:sz w:val="20"/>
-                <w:szCs w:val="20"/>
-              </w:rPr>
-              <w:t>.</w:t>
+              <w:t>11</w:t>
             </w:r>
           </w:p>
         </w:tc>
       </w:tr>
+    </w:tbl>
+    <w:p>
+      <w:pPr>
+        <w:rPr>
+          <w:rFonts w:ascii="Times" w:hAnsi="Times"/>
+        </w:rPr>
+      </w:pPr>
+    </w:p>
+    <w:p>
+      <w:pPr>
+        <w:rPr>
+          <w:rFonts w:ascii="Times" w:hAnsi="Times"/>
+        </w:rPr>
+      </w:pPr>
+    </w:p>
+    <w:p>
+      <w:pPr>
+        <w:rPr>
+          <w:rFonts w:ascii="Times" w:hAnsi="Times"/>
+        </w:rPr>
+      </w:pPr>
+    </w:p>
+    <w:p>
+      <w:pPr>
+        <w:jc w:val="center"/>
+        <w:rPr>
+          <w:rFonts w:ascii="Times" w:hAnsi="Times"/>
+        </w:rPr>
+      </w:pPr>
+      <w:r>
+        <w:rPr>
+          <w:rFonts w:ascii="Times" w:hAnsi="Times"/>
+        </w:rPr>
+        <w:br w:type="column"/>
+      </w:r>
+      <w:r>
+        <w:rPr>
+          <w:rFonts w:ascii="Times" w:hAnsi="Times"/>
+        </w:rPr>
+        <w:lastRenderedPageBreak/>
+        <w:t>DISCUSSION</w:t>
+      </w:r>
+    </w:p>
+    <w:p>
+      <w:pPr>
+        <w:rPr>
+          <w:rFonts w:ascii="Times" w:hAnsi="Times"/>
+        </w:rPr>
+      </w:pPr>
+    </w:p>
+    <w:tbl>
+      <w:tblPr>
+        <w:tblStyle w:val="TableGrid"/>
+        <w:tblW w:w="0" w:type="auto"/>
+        <w:tblBorders>
+          <w:top w:val="none" w:sz="0" w:space="0" w:color="auto"/>
+          <w:left w:val="none" w:sz="0" w:space="0" w:color="auto"/>
+          <w:bottom w:val="none" w:sz="0" w:space="0" w:color="auto"/>
+          <w:right w:val="none" w:sz="0" w:space="0" w:color="auto"/>
+          <w:insideH w:val="none" w:sz="0" w:space="0" w:color="auto"/>
+          <w:insideV w:val="none" w:sz="0" w:space="0" w:color="auto"/>
+        </w:tblBorders>
+        <w:tblLook w:val="04A0" w:firstRow="1" w:lastRow="0" w:firstColumn="1" w:lastColumn="0" w:noHBand="0" w:noVBand="1"/>
+      </w:tblPr>
+      <w:tblGrid>
+        <w:gridCol w:w="2811"/>
+        <w:gridCol w:w="5796"/>
+        <w:gridCol w:w="419"/>
+      </w:tblGrid>
       <w:tr>
         <w:tc>
           <w:tcPr>
-            <w:tcW w:w="3969" w:type="dxa"/>
-          </w:tcPr>
-          <w:p>
-            <w:pPr>
-              <w:rPr>
-                <w:rFonts w:ascii="Times" w:hAnsi="Times"/>
-              </w:rPr>
-            </w:pPr>
-            <w:r>
-              <w:rPr>
-                <w:rFonts w:ascii="Times" w:hAnsi="Times"/>
-              </w:rPr>
-              <w:t>[…]</w:t>
-            </w:r>
-          </w:p>
-        </w:tc>
-        <w:tc>
-          <w:tcPr>
-            <w:tcW w:w="5047" w:type="dxa"/>
+            <w:tcW w:w="2811" w:type="dxa"/>
+          </w:tcPr>
+          <w:p>
+            <w:pPr>
+              <w:spacing w:after="120"/>
+              <w:rPr>
+                <w:rFonts w:ascii="Times" w:hAnsi="Times"/>
+              </w:rPr>
+            </w:pPr>
+            <w:r>
+              <w:rPr>
+                <w:rFonts w:ascii="Times" w:hAnsi="Times"/>
+              </w:rPr>
+              <w:t>As expected, we foun</w:t>
+            </w:r>
+            <w:r>
+              <w:rPr>
+                <w:rFonts w:ascii="Times" w:hAnsi="Times"/>
+              </w:rPr>
+              <w:t>d</w:t>
+            </w:r>
+            <w:r>
+              <w:rPr>
+                <w:rFonts w:ascii="Times" w:hAnsi="Times"/>
+              </w:rPr>
+              <w:t xml:space="preserve"> strong evidence that both car weight and number of cylinders were independent predictors of fuel economy. </w:t>
+            </w:r>
+          </w:p>
+        </w:tc>
+        <w:tc>
+          <w:tcPr>
+            <w:tcW w:w="5796" w:type="dxa"/>
           </w:tcPr>
           <w:p>
             <w:pPr>
@@ -3669,25 +3617,7 @@
                 <w:sz w:val="20"/>
                 <w:szCs w:val="20"/>
               </w:rPr>
-              <w:t xml:space="preserve">The rest of the discussion would serve to link these new findings to the previous literature and </w:t>
-            </w:r>
-            <w:r>
-              <w:rPr>
-                <w:rFonts w:asciiTheme="majorHAnsi" w:hAnsiTheme="majorHAnsi" w:cstheme="majorHAnsi"/>
-                <w:color w:val="000000"/>
-                <w:sz w:val="20"/>
-                <w:szCs w:val="20"/>
-              </w:rPr>
-              <w:t xml:space="preserve">explain </w:t>
-            </w:r>
-            <w:r>
-              <w:rPr>
-                <w:rFonts w:asciiTheme="majorHAnsi" w:hAnsiTheme="majorHAnsi" w:cstheme="majorHAnsi"/>
-                <w:color w:val="000000"/>
-                <w:sz w:val="20"/>
-                <w:szCs w:val="20"/>
-              </w:rPr>
-              <w:t>implications for theory or practical applications</w:t>
+              <w:t>We ALWAYS start the discussion with a restatement of the most important finding: in this case, that our prior prediction was confirmed</w:t>
             </w:r>
             <w:r>
               <w:rPr>
@@ -3698,6 +3628,233 @@
               </w:rPr>
               <w:t>.</w:t>
             </w:r>
+            <w:r>
+              <w:rPr>
+                <w:rFonts w:asciiTheme="majorHAnsi" w:hAnsiTheme="majorHAnsi" w:cstheme="majorHAnsi"/>
+                <w:color w:val="000000"/>
+                <w:sz w:val="20"/>
+                <w:szCs w:val="20"/>
+              </w:rPr>
+              <w:br/>
+            </w:r>
+            <w:r>
+              <w:rPr>
+                <w:rFonts w:asciiTheme="majorHAnsi" w:hAnsiTheme="majorHAnsi" w:cstheme="majorHAnsi"/>
+                <w:color w:val="000000"/>
+                <w:sz w:val="20"/>
+                <w:szCs w:val="20"/>
+              </w:rPr>
+              <w:t xml:space="preserve">We do not repeat the BF value </w:t>
+            </w:r>
+            <w:r>
+              <w:rPr>
+                <w:rFonts w:asciiTheme="majorHAnsi" w:hAnsiTheme="majorHAnsi" w:cstheme="majorHAnsi"/>
+                <w:color w:val="000000"/>
+                <w:sz w:val="20"/>
+                <w:szCs w:val="20"/>
+              </w:rPr>
+              <w:t>in the discussion</w:t>
+            </w:r>
+            <w:r>
+              <w:rPr>
+                <w:rFonts w:asciiTheme="majorHAnsi" w:hAnsiTheme="majorHAnsi" w:cstheme="majorHAnsi"/>
+                <w:color w:val="000000"/>
+                <w:sz w:val="20"/>
+                <w:szCs w:val="20"/>
+              </w:rPr>
+              <w:t xml:space="preserve">, but </w:t>
+            </w:r>
+            <w:r>
+              <w:rPr>
+                <w:rFonts w:asciiTheme="majorHAnsi" w:hAnsiTheme="majorHAnsi" w:cstheme="majorHAnsi"/>
+                <w:color w:val="000000"/>
+                <w:sz w:val="20"/>
+                <w:szCs w:val="20"/>
+              </w:rPr>
+              <w:t xml:space="preserve">the phrase </w:t>
+            </w:r>
+            <w:r>
+              <w:rPr>
+                <w:rFonts w:asciiTheme="majorHAnsi" w:hAnsiTheme="majorHAnsi" w:cstheme="majorHAnsi"/>
+                <w:color w:val="000000"/>
+                <w:sz w:val="20"/>
+                <w:szCs w:val="20"/>
+              </w:rPr>
+              <w:t>“strong evidence” summaris</w:t>
+            </w:r>
+            <w:r>
+              <w:rPr>
+                <w:rFonts w:asciiTheme="majorHAnsi" w:hAnsiTheme="majorHAnsi" w:cstheme="majorHAnsi"/>
+                <w:color w:val="000000"/>
+                <w:sz w:val="20"/>
+                <w:szCs w:val="20"/>
+              </w:rPr>
+              <w:t>es</w:t>
+            </w:r>
+            <w:r>
+              <w:rPr>
+                <w:rFonts w:asciiTheme="majorHAnsi" w:hAnsiTheme="majorHAnsi" w:cstheme="majorHAnsi"/>
+                <w:color w:val="000000"/>
+                <w:sz w:val="20"/>
+                <w:szCs w:val="20"/>
+              </w:rPr>
+              <w:t xml:space="preserve"> the BF reported </w:t>
+            </w:r>
+            <w:r>
+              <w:rPr>
+                <w:rFonts w:asciiTheme="majorHAnsi" w:hAnsiTheme="majorHAnsi" w:cstheme="majorHAnsi"/>
+                <w:color w:val="000000"/>
+                <w:sz w:val="20"/>
+                <w:szCs w:val="20"/>
+              </w:rPr>
+              <w:t>above</w:t>
+            </w:r>
+            <w:r>
+              <w:rPr>
+                <w:rFonts w:asciiTheme="majorHAnsi" w:hAnsiTheme="majorHAnsi" w:cstheme="majorHAnsi"/>
+                <w:color w:val="000000"/>
+                <w:sz w:val="20"/>
+                <w:szCs w:val="20"/>
+              </w:rPr>
+              <w:t>.</w:t>
+            </w:r>
+          </w:p>
+        </w:tc>
+        <w:tc>
+          <w:tcPr>
+            <w:tcW w:w="419" w:type="dxa"/>
+          </w:tcPr>
+          <w:p>
+            <w:pPr>
+              <w:tabs>
+                <w:tab w:val="left" w:pos="560"/>
+                <w:tab w:val="left" w:pos="1120"/>
+                <w:tab w:val="left" w:pos="1680"/>
+                <w:tab w:val="left" w:pos="2240"/>
+                <w:tab w:val="left" w:pos="2800"/>
+                <w:tab w:val="left" w:pos="3360"/>
+                <w:tab w:val="left" w:pos="3920"/>
+                <w:tab w:val="left" w:pos="4480"/>
+                <w:tab w:val="left" w:pos="5040"/>
+                <w:tab w:val="left" w:pos="5600"/>
+                <w:tab w:val="left" w:pos="6160"/>
+                <w:tab w:val="left" w:pos="6720"/>
+              </w:tabs>
+              <w:autoSpaceDE w:val="0"/>
+              <w:autoSpaceDN w:val="0"/>
+              <w:adjustRightInd w:val="0"/>
+              <w:spacing w:afterLines="120" w:after="288"/>
+              <w:rPr>
+                <w:rFonts w:asciiTheme="majorHAnsi" w:hAnsiTheme="majorHAnsi" w:cstheme="majorHAnsi"/>
+                <w:color w:val="000000"/>
+                <w:sz w:val="20"/>
+                <w:szCs w:val="20"/>
+              </w:rPr>
+            </w:pPr>
+            <w:r>
+              <w:rPr>
+                <w:rFonts w:asciiTheme="majorHAnsi" w:hAnsiTheme="majorHAnsi" w:cstheme="majorHAnsi"/>
+                <w:color w:val="000000"/>
+                <w:sz w:val="20"/>
+                <w:szCs w:val="20"/>
+              </w:rPr>
+              <w:t>12</w:t>
+            </w:r>
+          </w:p>
+        </w:tc>
+      </w:tr>
+      <w:tr>
+        <w:tc>
+          <w:tcPr>
+            <w:tcW w:w="2811" w:type="dxa"/>
+          </w:tcPr>
+          <w:p>
+            <w:pPr>
+              <w:rPr>
+                <w:rFonts w:ascii="Times" w:hAnsi="Times"/>
+              </w:rPr>
+            </w:pPr>
+            <w:r>
+              <w:rPr>
+                <w:rFonts w:ascii="Times" w:hAnsi="Times"/>
+              </w:rPr>
+              <w:t>[…]</w:t>
+            </w:r>
+          </w:p>
+        </w:tc>
+        <w:tc>
+          <w:tcPr>
+            <w:tcW w:w="5796" w:type="dxa"/>
+          </w:tcPr>
+          <w:p>
+            <w:pPr>
+              <w:tabs>
+                <w:tab w:val="left" w:pos="560"/>
+                <w:tab w:val="left" w:pos="1120"/>
+                <w:tab w:val="left" w:pos="1680"/>
+                <w:tab w:val="left" w:pos="2240"/>
+                <w:tab w:val="left" w:pos="2800"/>
+                <w:tab w:val="left" w:pos="3360"/>
+                <w:tab w:val="left" w:pos="3920"/>
+                <w:tab w:val="left" w:pos="4480"/>
+                <w:tab w:val="left" w:pos="5040"/>
+                <w:tab w:val="left" w:pos="5600"/>
+                <w:tab w:val="left" w:pos="6160"/>
+                <w:tab w:val="left" w:pos="6720"/>
+              </w:tabs>
+              <w:autoSpaceDE w:val="0"/>
+              <w:autoSpaceDN w:val="0"/>
+              <w:adjustRightInd w:val="0"/>
+              <w:spacing w:afterLines="120" w:after="288"/>
+              <w:rPr>
+                <w:rFonts w:asciiTheme="majorHAnsi" w:hAnsiTheme="majorHAnsi" w:cstheme="majorHAnsi"/>
+                <w:color w:val="000000"/>
+                <w:sz w:val="20"/>
+                <w:szCs w:val="20"/>
+              </w:rPr>
+            </w:pPr>
+            <w:r>
+              <w:rPr>
+                <w:rFonts w:asciiTheme="majorHAnsi" w:hAnsiTheme="majorHAnsi" w:cstheme="majorHAnsi"/>
+                <w:color w:val="000000"/>
+                <w:sz w:val="20"/>
+                <w:szCs w:val="20"/>
+              </w:rPr>
+              <w:t>The rest of the discussion would serve to link these new findings to the previous literature and explain implications for theory or practical applications.</w:t>
+            </w:r>
+          </w:p>
+        </w:tc>
+        <w:tc>
+          <w:tcPr>
+            <w:tcW w:w="419" w:type="dxa"/>
+          </w:tcPr>
+          <w:p>
+            <w:pPr>
+              <w:tabs>
+                <w:tab w:val="left" w:pos="560"/>
+                <w:tab w:val="left" w:pos="1120"/>
+                <w:tab w:val="left" w:pos="1680"/>
+                <w:tab w:val="left" w:pos="2240"/>
+                <w:tab w:val="left" w:pos="2800"/>
+                <w:tab w:val="left" w:pos="3360"/>
+                <w:tab w:val="left" w:pos="3920"/>
+                <w:tab w:val="left" w:pos="4480"/>
+                <w:tab w:val="left" w:pos="5040"/>
+                <w:tab w:val="left" w:pos="5600"/>
+                <w:tab w:val="left" w:pos="6160"/>
+                <w:tab w:val="left" w:pos="6720"/>
+              </w:tabs>
+              <w:autoSpaceDE w:val="0"/>
+              <w:autoSpaceDN w:val="0"/>
+              <w:adjustRightInd w:val="0"/>
+              <w:spacing w:afterLines="120" w:after="288"/>
+              <w:rPr>
+                <w:rFonts w:asciiTheme="majorHAnsi" w:hAnsiTheme="majorHAnsi" w:cstheme="majorHAnsi"/>
+                <w:color w:val="000000"/>
+                <w:sz w:val="20"/>
+                <w:szCs w:val="20"/>
+              </w:rPr>
+            </w:pPr>
           </w:p>
         </w:tc>
       </w:tr>
@@ -4235,6 +4392,7 @@
   <w:style w:type="character" w:default="1" w:styleId="DefaultParagraphFont">
     <w:name w:val="Default Paragraph Font"/>
     <w:uiPriority w:val="1"/>
+    <w:semiHidden/>
     <w:unhideWhenUsed/>
   </w:style>
   <w:style w:type="table" w:default="1" w:styleId="TableNormal">

</xml_diff>